<commit_message>
avance ISW + libro OyGE
</commit_message>
<xml_diff>
--- a/ISW/Mi Proyecto/proyecto_gym.docx
+++ b/ISW/Mi Proyecto/proyecto_gym.docx
@@ -30,18 +30,7 @@
           <w:sz w:val="24"/>
           <w:szCs w:val="24"/>
         </w:rPr>
-        <w:t>lomo del bibliorato</w:t>
-      </w:r>
-      <w:r>
-        <w:rPr>
-          <w:rStyle w:val="fontstyle01"/>
-          <w:rFonts w:ascii="Arial" w:hAnsi="Arial" w:cs="Arial"/>
-          <w:b/>
-          <w:bCs/>
-          <w:sz w:val="24"/>
-          <w:szCs w:val="24"/>
-        </w:rPr>
-        <w:t xml:space="preserve">: </w:t>
+        <w:t xml:space="preserve">lomo del bibliorato: </w:t>
       </w:r>
     </w:p>
     <w:p>
@@ -545,6 +534,7 @@
     </w:p>
     <w:p>
       <w:pPr>
+        <w:spacing w:after="0" w:line="240" w:lineRule="auto"/>
         <w:rPr>
           <w:rFonts w:ascii="Arial" w:eastAsia="Times New Roman" w:hAnsi="Arial" w:cs="Arial"/>
           <w:color w:val="FF0000"/>
@@ -558,16 +548,3087 @@
     </w:p>
     <w:p>
       <w:pPr>
-        <w:rPr>
-          <w:rFonts w:ascii="Arial" w:hAnsi="Arial" w:cs="Arial"/>
-          <w:sz w:val="24"/>
-          <w:szCs w:val="24"/>
-          <w:lang w:val="es-ES"/>
+        <w:spacing w:after="0" w:line="240" w:lineRule="auto"/>
+        <w:rPr>
+          <w:rFonts w:ascii="Arial" w:eastAsia="Times New Roman" w:hAnsi="Arial" w:cs="Arial"/>
+          <w:color w:val="FF0000"/>
+          <w:kern w:val="0"/>
+          <w:sz w:val="24"/>
+          <w:szCs w:val="24"/>
+          <w:lang w:eastAsia="es-AR"/>
+          <w14:ligatures w14:val="none"/>
+        </w:rPr>
+      </w:pPr>
+    </w:p>
+    <w:p>
+      <w:pPr>
+        <w:spacing w:after="0" w:line="240" w:lineRule="auto"/>
+        <w:rPr>
+          <w:rFonts w:ascii="Calibri-Bold" w:eastAsia="Times New Roman" w:hAnsi="Calibri-Bold" w:cs="Times New Roman"/>
+          <w:b/>
+          <w:bCs/>
+          <w:color w:val="2E74B5"/>
+          <w:kern w:val="0"/>
+          <w:sz w:val="20"/>
+          <w:szCs w:val="20"/>
+          <w:lang w:eastAsia="es-AR"/>
+          <w14:ligatures w14:val="none"/>
+        </w:rPr>
+      </w:pPr>
+      <w:r>
+        <w:rPr>
+          <w:rFonts w:ascii="Calibri-Bold" w:eastAsia="Times New Roman" w:hAnsi="Calibri-Bold" w:cs="Times New Roman"/>
+          <w:b/>
+          <w:bCs/>
+          <w:color w:val="2E74B5"/>
+          <w:kern w:val="0"/>
+          <w:sz w:val="20"/>
+          <w:szCs w:val="20"/>
+          <w:lang w:eastAsia="es-AR"/>
+          <w14:ligatures w14:val="none"/>
+        </w:rPr>
+        <w:lastRenderedPageBreak/>
+        <w:t>PUNTO G00</w:t>
+      </w:r>
+      <w:r>
+        <w:rPr>
+          <w:rFonts w:ascii="Calibri-Bold" w:eastAsia="Times New Roman" w:hAnsi="Calibri-Bold" w:cs="Times New Roman"/>
+          <w:b/>
+          <w:bCs/>
+          <w:color w:val="2E74B5"/>
+          <w:kern w:val="0"/>
+          <w:sz w:val="20"/>
+          <w:szCs w:val="20"/>
+          <w:lang w:eastAsia="es-AR"/>
+          <w14:ligatures w14:val="none"/>
+        </w:rPr>
+        <w:t xml:space="preserve"> </w:t>
+      </w:r>
+      <w:r>
+        <w:rPr>
+          <w:rFonts w:ascii="Calibri-Bold" w:hAnsi="Calibri-Bold"/>
+          <w:b/>
+          <w:bCs/>
+          <w:color w:val="FF0000"/>
+          <w:sz w:val="20"/>
+          <w:szCs w:val="20"/>
+        </w:rPr>
+        <w:sym w:font="Wingdings" w:char="F0E0"/>
+      </w:r>
+      <w:r>
+        <w:rPr>
+          <w:rFonts w:ascii="Calibri-Bold" w:hAnsi="Calibri-Bold"/>
+          <w:b/>
+          <w:bCs/>
+          <w:color w:val="FF0000"/>
+          <w:sz w:val="20"/>
+          <w:szCs w:val="20"/>
+        </w:rPr>
+        <w:t xml:space="preserve"> Adaptar lo mío al formato que pide</w:t>
+      </w:r>
+    </w:p>
+    <w:p>
+      <w:pPr>
+        <w:spacing w:after="0" w:line="240" w:lineRule="auto"/>
+        <w:rPr>
+          <w:rFonts w:ascii="Calibri-Italic" w:eastAsia="Times New Roman" w:hAnsi="Calibri-Italic" w:cs="Times New Roman"/>
+          <w:i/>
+          <w:iCs/>
+          <w:color w:val="000000"/>
+          <w:kern w:val="0"/>
+          <w:sz w:val="20"/>
+          <w:szCs w:val="20"/>
+          <w:lang w:eastAsia="es-AR"/>
+          <w14:ligatures w14:val="none"/>
+        </w:rPr>
+      </w:pPr>
+      <w:r>
+        <w:rPr>
+          <w:rFonts w:ascii="Calibri-Bold" w:eastAsia="Times New Roman" w:hAnsi="Calibri-Bold" w:cs="Times New Roman"/>
+          <w:b/>
+          <w:bCs/>
+          <w:color w:val="000000"/>
+          <w:kern w:val="0"/>
+          <w:sz w:val="20"/>
+          <w:szCs w:val="20"/>
+          <w:lang w:eastAsia="es-AR"/>
+          <w14:ligatures w14:val="none"/>
+        </w:rPr>
+        <w:t xml:space="preserve">NOMBRE DEL PROYECTO: </w:t>
+      </w:r>
+      <w:r>
+        <w:rPr>
+          <w:rFonts w:ascii="Calibri-Italic" w:eastAsia="Times New Roman" w:hAnsi="Calibri-Italic" w:cs="Times New Roman"/>
+          <w:i/>
+          <w:iCs/>
+          <w:color w:val="000000"/>
+          <w:kern w:val="0"/>
+          <w:sz w:val="20"/>
+          <w:szCs w:val="20"/>
+          <w:lang w:eastAsia="es-AR"/>
+          <w14:ligatures w14:val="none"/>
+        </w:rPr>
+        <w:t>EL NOMBRE O TÍTULO DEL PROYECTO DESCRIBE EN POCAS PALABRAS SU NATURALEZA. DEBE SER CLARO Y ENTENDIBLE, ASÍ COMO ATRACTIVO Y CONCRETO.</w:t>
+      </w:r>
+    </w:p>
+    <w:p>
+      <w:pPr>
+        <w:pStyle w:val="Ttulo2"/>
+        <w:ind w:left="0"/>
+        <w:rPr>
+          <w:rFonts w:ascii="Arial" w:eastAsia="Arial" w:hAnsi="Arial" w:cs="Arial"/>
+          <w:color w:val="000000"/>
+          <w:sz w:val="24"/>
+          <w:szCs w:val="24"/>
+        </w:rPr>
+      </w:pPr>
+      <w:r>
+        <w:rPr>
+          <w:rFonts w:ascii="Arial" w:eastAsia="Arial" w:hAnsi="Arial" w:cs="Arial"/>
+          <w:color w:val="FF0000"/>
+          <w:sz w:val="24"/>
+          <w:szCs w:val="24"/>
+        </w:rPr>
+        <w:t xml:space="preserve">   </w:t>
+      </w:r>
+      <w:r>
+        <w:rPr>
+          <w:rFonts w:ascii="Arial" w:eastAsia="Arial" w:hAnsi="Arial" w:cs="Arial"/>
+          <w:color w:val="FF0000"/>
+          <w:sz w:val="24"/>
+          <w:szCs w:val="24"/>
+          <w:u w:val="single"/>
+        </w:rPr>
+        <w:t>Software</w:t>
+      </w:r>
+      <w:r>
+        <w:rPr>
+          <w:rFonts w:ascii="Arial" w:eastAsia="Arial" w:hAnsi="Arial" w:cs="Arial"/>
+          <w:color w:val="FF0000"/>
+          <w:sz w:val="24"/>
+          <w:szCs w:val="24"/>
+        </w:rPr>
+        <w:t xml:space="preserve"> </w:t>
+      </w:r>
+      <w:r>
+        <w:rPr>
+          <w:rFonts w:ascii="Arial" w:eastAsia="Arial" w:hAnsi="Arial" w:cs="Arial"/>
+          <w:color w:val="000000"/>
+          <w:sz w:val="24"/>
+          <w:szCs w:val="24"/>
+        </w:rPr>
+        <w:t>de gestión y control de socios de Gimnasios</w:t>
+      </w:r>
+    </w:p>
+    <w:p>
+      <w:pPr>
+        <w:spacing w:after="0" w:line="240" w:lineRule="auto"/>
+        <w:rPr>
+          <w:rFonts w:ascii="Calibri-Italic" w:eastAsia="Times New Roman" w:hAnsi="Calibri-Italic" w:cs="Times New Roman"/>
+          <w:i/>
+          <w:iCs/>
+          <w:color w:val="000000"/>
+          <w:kern w:val="0"/>
+          <w:sz w:val="20"/>
+          <w:szCs w:val="20"/>
+          <w:lang w:val="es-ES" w:eastAsia="es-AR"/>
+          <w14:ligatures w14:val="none"/>
+        </w:rPr>
+      </w:pPr>
+    </w:p>
+    <w:p>
+      <w:pPr>
+        <w:spacing w:after="0" w:line="240" w:lineRule="auto"/>
+        <w:rPr>
+          <w:rFonts w:ascii="Calibri-Italic" w:eastAsia="Times New Roman" w:hAnsi="Calibri-Italic" w:cs="Times New Roman"/>
+          <w:i/>
+          <w:iCs/>
+          <w:color w:val="000000"/>
+          <w:kern w:val="0"/>
+          <w:sz w:val="20"/>
+          <w:szCs w:val="20"/>
+          <w:lang w:eastAsia="es-AR"/>
+          <w14:ligatures w14:val="none"/>
+        </w:rPr>
+      </w:pPr>
+    </w:p>
+    <w:p>
+      <w:pPr>
+        <w:spacing w:after="0" w:line="240" w:lineRule="auto"/>
+        <w:rPr>
+          <w:rFonts w:ascii="Calibri-Italic" w:eastAsia="Times New Roman" w:hAnsi="Calibri-Italic" w:cs="Times New Roman"/>
+          <w:i/>
+          <w:iCs/>
+          <w:color w:val="000000"/>
+          <w:kern w:val="0"/>
+          <w:sz w:val="20"/>
+          <w:szCs w:val="20"/>
+          <w:lang w:eastAsia="es-AR"/>
+          <w14:ligatures w14:val="none"/>
+        </w:rPr>
+      </w:pPr>
+      <w:r>
+        <w:rPr>
+          <w:rFonts w:ascii="Calibri-Bold" w:eastAsia="Times New Roman" w:hAnsi="Calibri-Bold" w:cs="Times New Roman"/>
+          <w:b/>
+          <w:bCs/>
+          <w:color w:val="000000"/>
+          <w:kern w:val="0"/>
+          <w:sz w:val="20"/>
+          <w:szCs w:val="20"/>
+          <w:lang w:eastAsia="es-AR"/>
+          <w14:ligatures w14:val="none"/>
+        </w:rPr>
+        <w:t xml:space="preserve">SIGLAS DEL PROYECTO: </w:t>
+      </w:r>
+      <w:r>
+        <w:rPr>
+          <w:rFonts w:ascii="Calibri-Italic" w:eastAsia="Times New Roman" w:hAnsi="Calibri-Italic" w:cs="Times New Roman"/>
+          <w:i/>
+          <w:iCs/>
+          <w:color w:val="000000"/>
+          <w:kern w:val="0"/>
+          <w:sz w:val="20"/>
+          <w:szCs w:val="20"/>
+          <w:lang w:eastAsia="es-AR"/>
+          <w14:ligatures w14:val="none"/>
+        </w:rPr>
+        <w:t>DEFINIR UNA DENOMINACION CORTA POR LA CUAL HACER REFERENCIA AL PROYECTO.</w:t>
+      </w:r>
+    </w:p>
+    <w:p>
+      <w:pPr>
+        <w:spacing w:before="240" w:after="0" w:line="240" w:lineRule="auto"/>
+        <w:rPr>
+          <w:rFonts w:ascii="Arial" w:eastAsia="Arial" w:hAnsi="Arial" w:cs="Arial"/>
+          <w:color w:val="000000"/>
+          <w:sz w:val="24"/>
+          <w:szCs w:val="24"/>
+        </w:rPr>
+      </w:pPr>
+      <w:r>
+        <w:rPr>
+          <w:rFonts w:ascii="Arial" w:eastAsia="Arial" w:hAnsi="Arial" w:cs="Arial"/>
+          <w:color w:val="000000"/>
+          <w:sz w:val="24"/>
+          <w:szCs w:val="24"/>
+        </w:rPr>
+        <w:t xml:space="preserve">   </w:t>
+      </w:r>
+      <w:proofErr w:type="spellStart"/>
+      <w:r>
+        <w:rPr>
+          <w:rFonts w:ascii="Arial" w:eastAsia="Arial" w:hAnsi="Arial" w:cs="Arial"/>
+          <w:color w:val="000000"/>
+          <w:sz w:val="24"/>
+          <w:szCs w:val="24"/>
+        </w:rPr>
+        <w:t>MindFit</w:t>
+      </w:r>
+      <w:proofErr w:type="spellEnd"/>
+      <w:r>
+        <w:rPr>
+          <w:rFonts w:ascii="Arial" w:eastAsia="Arial" w:hAnsi="Arial" w:cs="Arial"/>
+          <w:color w:val="000000"/>
+          <w:sz w:val="24"/>
+          <w:szCs w:val="24"/>
+        </w:rPr>
+        <w:t xml:space="preserve"> Supervisor</w:t>
+      </w:r>
+    </w:p>
+    <w:p>
+      <w:pPr>
+        <w:rPr>
+          <w:rFonts w:ascii="Calibri-Bold" w:eastAsia="Times New Roman" w:hAnsi="Calibri-Bold" w:cs="Times New Roman"/>
+          <w:b/>
+          <w:bCs/>
+          <w:color w:val="000000"/>
+          <w:kern w:val="0"/>
+          <w:sz w:val="20"/>
+          <w:szCs w:val="20"/>
+          <w:lang w:eastAsia="es-AR"/>
+          <w14:ligatures w14:val="none"/>
+        </w:rPr>
+      </w:pPr>
+    </w:p>
+    <w:p>
+      <w:pPr>
+        <w:rPr>
+          <w:rFonts w:ascii="Calibri-Italic" w:eastAsia="Times New Roman" w:hAnsi="Calibri-Italic" w:cs="Times New Roman"/>
+          <w:i/>
+          <w:iCs/>
+          <w:color w:val="000000"/>
+          <w:kern w:val="0"/>
+          <w:sz w:val="20"/>
+          <w:szCs w:val="20"/>
+          <w:lang w:eastAsia="es-AR"/>
+          <w14:ligatures w14:val="none"/>
+        </w:rPr>
+      </w:pPr>
+      <w:r>
+        <w:rPr>
+          <w:rFonts w:ascii="Calibri-Bold" w:eastAsia="Times New Roman" w:hAnsi="Calibri-Bold" w:cs="Times New Roman"/>
+          <w:b/>
+          <w:bCs/>
+          <w:color w:val="000000"/>
+          <w:kern w:val="0"/>
+          <w:sz w:val="20"/>
+          <w:szCs w:val="20"/>
+          <w:lang w:eastAsia="es-AR"/>
+          <w14:ligatures w14:val="none"/>
+        </w:rPr>
+        <w:t xml:space="preserve">DESCRIPCIÓN DEL PROYECTO: </w:t>
+      </w:r>
+      <w:r>
+        <w:rPr>
+          <w:rFonts w:ascii="Calibri-Italic" w:eastAsia="Times New Roman" w:hAnsi="Calibri-Italic" w:cs="Times New Roman"/>
+          <w:i/>
+          <w:iCs/>
+          <w:color w:val="000000"/>
+          <w:kern w:val="0"/>
+          <w:sz w:val="20"/>
+          <w:szCs w:val="20"/>
+          <w:lang w:eastAsia="es-AR"/>
+          <w14:ligatures w14:val="none"/>
+        </w:rPr>
+        <w:t>RESUMEN. QUÉ, QUIÉN, CÓMO, CUÁNDO Y DÓNDE. Deberá escribir un resumen general del proyecto, describiendo el plan de trabajo, negocio a informatizar y toda aquella información que resulte de utilidad para resumir el proyecto. No más de 200 palabras.</w:t>
+      </w:r>
+    </w:p>
+    <w:p>
+      <w:pPr>
+        <w:rPr>
+          <w:rFonts w:ascii="Arial" w:eastAsia="Arial" w:hAnsi="Arial" w:cs="Arial"/>
+          <w:sz w:val="24"/>
+          <w:szCs w:val="24"/>
+        </w:rPr>
+      </w:pPr>
+      <w:r>
+        <w:rPr>
+          <w:rFonts w:ascii="Arial" w:eastAsia="Arial" w:hAnsi="Arial" w:cs="Arial"/>
+          <w:sz w:val="24"/>
+          <w:szCs w:val="24"/>
+        </w:rPr>
+        <w:t xml:space="preserve">   </w:t>
+      </w:r>
+      <w:r>
+        <w:rPr>
+          <w:rFonts w:ascii="Arial" w:eastAsia="Arial" w:hAnsi="Arial" w:cs="Arial"/>
+          <w:sz w:val="24"/>
+          <w:szCs w:val="24"/>
+        </w:rPr>
+        <w:t>"</w:t>
+      </w:r>
+      <w:proofErr w:type="spellStart"/>
+      <w:r>
+        <w:rPr>
+          <w:rFonts w:ascii="Arial" w:eastAsia="Arial" w:hAnsi="Arial" w:cs="Arial"/>
+          <w:color w:val="000000"/>
+          <w:sz w:val="24"/>
+          <w:szCs w:val="24"/>
+        </w:rPr>
+        <w:t>MindFit</w:t>
+      </w:r>
+      <w:proofErr w:type="spellEnd"/>
+      <w:r>
+        <w:rPr>
+          <w:rFonts w:ascii="Arial" w:eastAsia="Arial" w:hAnsi="Arial" w:cs="Arial"/>
+          <w:color w:val="000000"/>
+          <w:sz w:val="24"/>
+          <w:szCs w:val="24"/>
+        </w:rPr>
+        <w:t xml:space="preserve"> Supervisor”</w:t>
+      </w:r>
+      <w:r>
+        <w:rPr>
+          <w:rFonts w:ascii="Arial" w:eastAsia="Arial" w:hAnsi="Arial" w:cs="Arial"/>
+          <w:sz w:val="24"/>
+          <w:szCs w:val="24"/>
+        </w:rPr>
+        <w:t xml:space="preserve"> es un proyecto de destinado a aquellos gimnasios que brindan un servicio personalizado para cada uno de sus clientes en el entrenamiento de musculación, liberándolos de tener que llevar un control de sí mismos. Se logrará transformar la gestión del mismo mediante un software que permita al/los entrenadores hacer un seguimiento eficiente de las actividades diarias que realizan los clientes, controlando los pesos y repeticiones de la máquina que utilizarán, como también la rutina que le corresponde para el día que la persona asista al gimnasio. Este software incluirá programación de turnos. Buscará tener una interfaz intuitiva y minimalista para que el entrenador a cargo pueda tomar acciones de manera rápida.</w:t>
+      </w:r>
+    </w:p>
+    <w:p>
+      <w:pPr>
+        <w:rPr>
+          <w:rFonts w:ascii="Arial" w:eastAsia="Arial" w:hAnsi="Arial" w:cs="Arial"/>
+          <w:sz w:val="24"/>
+          <w:szCs w:val="24"/>
+        </w:rPr>
+      </w:pPr>
+    </w:p>
+    <w:p>
+      <w:pPr>
+        <w:spacing w:after="0" w:line="240" w:lineRule="auto"/>
+        <w:rPr>
+          <w:rFonts w:ascii="Calibri-Bold" w:eastAsia="Times New Roman" w:hAnsi="Calibri-Bold" w:cs="Times New Roman"/>
+          <w:b/>
+          <w:bCs/>
+          <w:color w:val="2E74B5"/>
+          <w:kern w:val="0"/>
+          <w:sz w:val="20"/>
+          <w:szCs w:val="20"/>
+          <w:lang w:eastAsia="es-AR"/>
+          <w14:ligatures w14:val="none"/>
+        </w:rPr>
+      </w:pPr>
+      <w:r>
+        <w:rPr>
+          <w:rFonts w:ascii="Calibri-Bold" w:eastAsia="Times New Roman" w:hAnsi="Calibri-Bold" w:cs="Times New Roman"/>
+          <w:b/>
+          <w:bCs/>
+          <w:color w:val="2E74B5"/>
+          <w:kern w:val="0"/>
+          <w:sz w:val="20"/>
+          <w:szCs w:val="20"/>
+          <w:lang w:eastAsia="es-AR"/>
+          <w14:ligatures w14:val="none"/>
+        </w:rPr>
+        <w:t>PUNTO G01</w:t>
+      </w:r>
+      <w:r>
+        <w:rPr>
+          <w:rFonts w:ascii="Calibri-Bold" w:eastAsia="Times New Roman" w:hAnsi="Calibri-Bold" w:cs="Times New Roman"/>
+          <w:b/>
+          <w:bCs/>
+          <w:color w:val="2E74B5"/>
+          <w:kern w:val="0"/>
+          <w:sz w:val="20"/>
+          <w:szCs w:val="20"/>
+          <w:lang w:eastAsia="es-AR"/>
+          <w14:ligatures w14:val="none"/>
+        </w:rPr>
+        <w:t xml:space="preserve"> </w:t>
+      </w:r>
+      <w:r>
+        <w:rPr>
+          <w:rFonts w:ascii="Calibri-Bold" w:hAnsi="Calibri-Bold"/>
+          <w:b/>
+          <w:bCs/>
+          <w:color w:val="FF0000"/>
+          <w:sz w:val="20"/>
+          <w:szCs w:val="20"/>
+        </w:rPr>
+        <w:sym w:font="Wingdings" w:char="F0E0"/>
+      </w:r>
+      <w:r>
+        <w:rPr>
+          <w:rFonts w:ascii="Calibri-Bold" w:hAnsi="Calibri-Bold"/>
+          <w:b/>
+          <w:bCs/>
+          <w:color w:val="FF0000"/>
+          <w:sz w:val="20"/>
+          <w:szCs w:val="20"/>
+        </w:rPr>
+        <w:t xml:space="preserve"> Adaptar lo mío al formato que pide</w:t>
+      </w:r>
+    </w:p>
+    <w:p>
+      <w:pPr>
+        <w:spacing w:after="0" w:line="240" w:lineRule="auto"/>
+        <w:rPr>
+          <w:rFonts w:ascii="Calibri-Italic" w:eastAsia="Times New Roman" w:hAnsi="Calibri-Italic" w:cs="Times New Roman"/>
+          <w:i/>
+          <w:iCs/>
+          <w:color w:val="000000"/>
+          <w:kern w:val="0"/>
+          <w:sz w:val="20"/>
+          <w:szCs w:val="20"/>
+          <w:lang w:eastAsia="es-AR"/>
+          <w14:ligatures w14:val="none"/>
+        </w:rPr>
+      </w:pPr>
+      <w:r>
+        <w:rPr>
+          <w:rFonts w:ascii="Calibri-Bold" w:eastAsia="Times New Roman" w:hAnsi="Calibri-Bold" w:cs="Times New Roman"/>
+          <w:b/>
+          <w:bCs/>
+          <w:color w:val="000000"/>
+          <w:kern w:val="0"/>
+          <w:sz w:val="20"/>
+          <w:szCs w:val="20"/>
+          <w:lang w:eastAsia="es-AR"/>
+          <w14:ligatures w14:val="none"/>
+        </w:rPr>
+        <w:t xml:space="preserve">MOTIVACIÓN: </w:t>
+      </w:r>
+      <w:r>
+        <w:rPr>
+          <w:rFonts w:ascii="Calibri-Italic" w:eastAsia="Times New Roman" w:hAnsi="Calibri-Italic" w:cs="Times New Roman"/>
+          <w:i/>
+          <w:iCs/>
+          <w:color w:val="000000"/>
+          <w:kern w:val="0"/>
+          <w:sz w:val="20"/>
+          <w:szCs w:val="20"/>
+          <w:lang w:eastAsia="es-AR"/>
+          <w14:ligatures w14:val="none"/>
+        </w:rPr>
+        <w:t>DEBERÁ DESCRIBIR LOS MOTIVOS QUE LO LLEVARON A DESARROLLAR EL SISTEMA. Este</w:t>
+      </w:r>
+    </w:p>
+    <w:p>
+      <w:pPr>
+        <w:spacing w:after="0" w:line="240" w:lineRule="auto"/>
+        <w:rPr>
+          <w:rFonts w:ascii="Calibri-Italic" w:eastAsia="Times New Roman" w:hAnsi="Calibri-Italic" w:cs="Times New Roman"/>
+          <w:i/>
+          <w:iCs/>
+          <w:color w:val="000000"/>
+          <w:kern w:val="0"/>
+          <w:sz w:val="20"/>
+          <w:szCs w:val="20"/>
+          <w:lang w:eastAsia="es-AR"/>
+          <w14:ligatures w14:val="none"/>
+        </w:rPr>
+      </w:pPr>
+      <w:r>
+        <w:rPr>
+          <w:rFonts w:ascii="Calibri-Italic" w:eastAsia="Times New Roman" w:hAnsi="Calibri-Italic" w:cs="Times New Roman"/>
+          <w:i/>
+          <w:iCs/>
+          <w:color w:val="000000"/>
+          <w:kern w:val="0"/>
+          <w:sz w:val="20"/>
+          <w:szCs w:val="20"/>
+          <w:lang w:eastAsia="es-AR"/>
+          <w14:ligatures w14:val="none"/>
+        </w:rPr>
+        <w:t>párrafo deberá responder el “¿Por qué?” y la motivación sobre la elección de este. No debe entrar en</w:t>
+      </w:r>
+    </w:p>
+    <w:p>
+      <w:pPr>
+        <w:rPr>
+          <w:rFonts w:ascii="Calibri-Italic" w:eastAsia="Times New Roman" w:hAnsi="Calibri-Italic" w:cs="Times New Roman"/>
+          <w:i/>
+          <w:iCs/>
+          <w:color w:val="000000"/>
+          <w:kern w:val="0"/>
+          <w:sz w:val="20"/>
+          <w:szCs w:val="20"/>
+          <w:lang w:eastAsia="es-AR"/>
+          <w14:ligatures w14:val="none"/>
+        </w:rPr>
+      </w:pPr>
+      <w:r>
+        <w:rPr>
+          <w:rFonts w:ascii="Calibri-Italic" w:eastAsia="Times New Roman" w:hAnsi="Calibri-Italic" w:cs="Times New Roman"/>
+          <w:i/>
+          <w:iCs/>
+          <w:color w:val="000000"/>
+          <w:kern w:val="0"/>
+          <w:sz w:val="20"/>
+          <w:szCs w:val="20"/>
+          <w:lang w:eastAsia="es-AR"/>
+          <w14:ligatures w14:val="none"/>
+        </w:rPr>
+        <w:t>detalles técnicos ni describir funcionalmente el sistema.</w:t>
+      </w:r>
+    </w:p>
+    <w:p>
+      <w:pPr>
+        <w:rPr>
+          <w:rFonts w:ascii="Arial" w:eastAsia="Arial" w:hAnsi="Arial" w:cs="Arial"/>
+          <w:color w:val="000000"/>
+          <w:sz w:val="24"/>
+          <w:szCs w:val="24"/>
+        </w:rPr>
+      </w:pPr>
+      <w:r>
+        <w:rPr>
+          <w:rFonts w:ascii="Arial" w:eastAsia="Arial" w:hAnsi="Arial" w:cs="Arial"/>
+          <w:color w:val="000000"/>
+          <w:sz w:val="24"/>
+          <w:szCs w:val="24"/>
+        </w:rPr>
+        <w:t xml:space="preserve">   </w:t>
+      </w:r>
+      <w:r>
+        <w:rPr>
+          <w:rFonts w:ascii="Arial" w:eastAsia="Arial" w:hAnsi="Arial" w:cs="Arial"/>
+          <w:color w:val="000000"/>
+          <w:sz w:val="24"/>
+          <w:szCs w:val="24"/>
+        </w:rPr>
+        <w:t>El gimnasio al que iba a hacer musculación tenía al propio entrenador como dueño. Él te asistía en todo momento, indicándote la rutina. No tenías que pensar en nada, solo hacer ejercicio en las máquinas que él te decía y controlando el peso usado en las mismas para lograr un progreso. Este servicio personalizado era fabuloso para los clientes, pero para el entrenador era engorroso. Debía anotar a mano en una libretita los avances del peso y los grupos musculares a entrenar de cada cliente. Al ser un servicio tan personalizado, buscaba mantener el control de flujo de los clientes para poder supervisarlos correctamente, entonces los turnos se daban por cupos en franjas horarias específicas. El proceso para pedir un turno era enviar un mensaje por WhatsApp. Si el cupo estaba libre, se otorgaba el turno, sino había que coordinar otro horario. Los turnos también los anotaba en una libreta.</w:t>
+      </w:r>
+    </w:p>
+    <w:p>
+      <w:pPr>
+        <w:rPr>
+          <w:rFonts w:ascii="Arial" w:eastAsia="Arial" w:hAnsi="Arial" w:cs="Arial"/>
+          <w:color w:val="000000"/>
+          <w:sz w:val="24"/>
+          <w:szCs w:val="24"/>
+        </w:rPr>
+      </w:pPr>
+    </w:p>
+    <w:p>
+      <w:pPr>
+        <w:spacing w:after="0" w:line="240" w:lineRule="auto"/>
+        <w:rPr>
+          <w:rFonts w:ascii="Calibri-Italic" w:eastAsia="Times New Roman" w:hAnsi="Calibri-Italic" w:cs="Times New Roman"/>
+          <w:i/>
+          <w:iCs/>
+          <w:color w:val="000000"/>
+          <w:kern w:val="0"/>
+          <w:sz w:val="20"/>
+          <w:szCs w:val="20"/>
+          <w:lang w:eastAsia="es-AR"/>
+          <w14:ligatures w14:val="none"/>
+        </w:rPr>
+      </w:pPr>
+      <w:r>
+        <w:rPr>
+          <w:rFonts w:ascii="Calibri-Bold" w:eastAsia="Times New Roman" w:hAnsi="Calibri-Bold" w:cs="Times New Roman"/>
+          <w:b/>
+          <w:bCs/>
+          <w:color w:val="000000"/>
+          <w:kern w:val="0"/>
+          <w:sz w:val="20"/>
+          <w:szCs w:val="20"/>
+          <w:lang w:eastAsia="es-AR"/>
+          <w14:ligatures w14:val="none"/>
+        </w:rPr>
+        <w:t xml:space="preserve">OBJETIVOS DEL PROYECTO: </w:t>
+      </w:r>
+      <w:r>
+        <w:rPr>
+          <w:rFonts w:ascii="Calibri-Italic" w:eastAsia="Times New Roman" w:hAnsi="Calibri-Italic" w:cs="Times New Roman"/>
+          <w:i/>
+          <w:iCs/>
+          <w:color w:val="000000"/>
+          <w:kern w:val="0"/>
+          <w:sz w:val="20"/>
+          <w:szCs w:val="20"/>
+          <w:lang w:eastAsia="es-AR"/>
+          <w14:ligatures w14:val="none"/>
+        </w:rPr>
+        <w:t>METAS HACIA LAS CUALES SE DEBE DIRIGIR EL TRABAJO DEL PROYECTO.</w:t>
+      </w:r>
+    </w:p>
+    <w:p>
+      <w:pPr>
+        <w:spacing w:after="0" w:line="240" w:lineRule="auto"/>
+        <w:rPr>
+          <w:rFonts w:ascii="Calibri-Italic" w:eastAsia="Times New Roman" w:hAnsi="Calibri-Italic" w:cs="Times New Roman"/>
+          <w:i/>
+          <w:iCs/>
+          <w:color w:val="000000"/>
+          <w:kern w:val="0"/>
+          <w:sz w:val="20"/>
+          <w:szCs w:val="20"/>
+          <w:lang w:eastAsia="es-AR"/>
+          <w14:ligatures w14:val="none"/>
+        </w:rPr>
+      </w:pPr>
+      <w:r>
+        <w:rPr>
+          <w:rFonts w:ascii="Calibri-Italic" w:eastAsia="Times New Roman" w:hAnsi="Calibri-Italic" w:cs="Times New Roman"/>
+          <w:i/>
+          <w:iCs/>
+          <w:color w:val="000000"/>
+          <w:kern w:val="0"/>
+          <w:sz w:val="20"/>
+          <w:szCs w:val="20"/>
+          <w:lang w:eastAsia="es-AR"/>
+          <w14:ligatures w14:val="none"/>
+        </w:rPr>
+        <w:t>DEBEN QUEDAR CLARAMENTE EXPLICITADOS EN CUANTO A LO SIGUIENTE:</w:t>
+      </w:r>
+    </w:p>
+    <w:p>
+      <w:pPr>
+        <w:pStyle w:val="Prrafodelista"/>
+        <w:numPr>
+          <w:ilvl w:val="0"/>
+          <w:numId w:val="5"/>
+        </w:numPr>
+        <w:spacing w:after="0" w:line="240" w:lineRule="auto"/>
+        <w:rPr>
+          <w:rFonts w:ascii="Calibri-Italic" w:eastAsia="Times New Roman" w:hAnsi="Calibri-Italic" w:cs="Times New Roman"/>
+          <w:i/>
+          <w:iCs/>
+          <w:color w:val="000000"/>
+          <w:kern w:val="0"/>
+          <w:sz w:val="20"/>
+          <w:szCs w:val="20"/>
+          <w:lang w:eastAsia="es-AR"/>
+          <w14:ligatures w14:val="none"/>
+        </w:rPr>
+      </w:pPr>
+      <w:r>
+        <w:rPr>
+          <w:rFonts w:ascii="Calibri-Italic" w:eastAsia="Times New Roman" w:hAnsi="Calibri-Italic" w:cs="Times New Roman"/>
+          <w:i/>
+          <w:iCs/>
+          <w:color w:val="000000"/>
+          <w:kern w:val="0"/>
+          <w:sz w:val="20"/>
+          <w:szCs w:val="20"/>
+          <w:lang w:eastAsia="es-AR"/>
+          <w14:ligatures w14:val="none"/>
+        </w:rPr>
+        <w:t>EL OBJETIVO PLANTEADO DEBE SER MEDIBLE,</w:t>
+      </w:r>
+    </w:p>
+    <w:p>
+      <w:pPr>
+        <w:pStyle w:val="Prrafodelista"/>
+        <w:numPr>
+          <w:ilvl w:val="0"/>
+          <w:numId w:val="5"/>
+        </w:numPr>
+        <w:spacing w:after="0" w:line="240" w:lineRule="auto"/>
+        <w:rPr>
+          <w:rFonts w:ascii="Calibri-Italic" w:eastAsia="Times New Roman" w:hAnsi="Calibri-Italic" w:cs="Times New Roman"/>
+          <w:i/>
+          <w:iCs/>
+          <w:color w:val="000000"/>
+          <w:kern w:val="0"/>
+          <w:sz w:val="20"/>
+          <w:szCs w:val="20"/>
+          <w:lang w:eastAsia="es-AR"/>
+          <w14:ligatures w14:val="none"/>
+        </w:rPr>
+      </w:pPr>
+      <w:r>
+        <w:rPr>
+          <w:rFonts w:ascii="Calibri-Italic" w:eastAsia="Times New Roman" w:hAnsi="Calibri-Italic" w:cs="Times New Roman"/>
+          <w:i/>
+          <w:iCs/>
+          <w:color w:val="000000"/>
+          <w:kern w:val="0"/>
+          <w:sz w:val="20"/>
+          <w:szCs w:val="20"/>
+          <w:lang w:eastAsia="es-AR"/>
+          <w14:ligatures w14:val="none"/>
+        </w:rPr>
+        <w:t>DEBE PODER SER EVALUADO EN EL TIEMPO PARA DETERMINAR SI HA SIDO ALCANZADO.</w:t>
+      </w:r>
+    </w:p>
+    <w:p>
+      <w:pPr>
+        <w:spacing w:after="0" w:line="240" w:lineRule="auto"/>
+        <w:rPr>
+          <w:rFonts w:ascii="Calibri-Italic" w:eastAsia="Times New Roman" w:hAnsi="Calibri-Italic" w:cs="Times New Roman"/>
+          <w:i/>
+          <w:iCs/>
+          <w:color w:val="000000"/>
+          <w:kern w:val="0"/>
+          <w:sz w:val="20"/>
+          <w:szCs w:val="20"/>
+          <w:lang w:eastAsia="es-AR"/>
+          <w14:ligatures w14:val="none"/>
+        </w:rPr>
+      </w:pPr>
+      <w:r>
+        <w:rPr>
+          <w:rFonts w:ascii="Calibri-Italic" w:eastAsia="Times New Roman" w:hAnsi="Calibri-Italic" w:cs="Times New Roman"/>
+          <w:i/>
+          <w:iCs/>
+          <w:color w:val="000000"/>
+          <w:kern w:val="0"/>
+          <w:sz w:val="20"/>
+          <w:szCs w:val="20"/>
+          <w:lang w:eastAsia="es-AR"/>
+          <w14:ligatures w14:val="none"/>
+        </w:rPr>
+        <w:lastRenderedPageBreak/>
+        <w:t>Debe definir los objetivos en infinitivo (ar-</w:t>
+      </w:r>
+      <w:proofErr w:type="spellStart"/>
+      <w:r>
+        <w:rPr>
+          <w:rFonts w:ascii="Calibri-Italic" w:eastAsia="Times New Roman" w:hAnsi="Calibri-Italic" w:cs="Times New Roman"/>
+          <w:i/>
+          <w:iCs/>
+          <w:color w:val="000000"/>
+          <w:kern w:val="0"/>
+          <w:sz w:val="20"/>
+          <w:szCs w:val="20"/>
+          <w:lang w:eastAsia="es-AR"/>
+          <w14:ligatures w14:val="none"/>
+        </w:rPr>
+        <w:t>er</w:t>
+      </w:r>
+      <w:proofErr w:type="spellEnd"/>
+      <w:r>
+        <w:rPr>
+          <w:rFonts w:ascii="Calibri-Italic" w:eastAsia="Times New Roman" w:hAnsi="Calibri-Italic" w:cs="Times New Roman"/>
+          <w:i/>
+          <w:iCs/>
+          <w:color w:val="000000"/>
+          <w:kern w:val="0"/>
+          <w:sz w:val="20"/>
+          <w:szCs w:val="20"/>
+          <w:lang w:eastAsia="es-AR"/>
+          <w14:ligatures w14:val="none"/>
+        </w:rPr>
+        <w:t>-ir), indicando claramente que es lo que debe lograrse, y si es</w:t>
+      </w:r>
+    </w:p>
+    <w:p>
+      <w:pPr>
+        <w:spacing w:after="0" w:line="240" w:lineRule="auto"/>
+        <w:rPr>
+          <w:rFonts w:ascii="Calibri-Italic" w:eastAsia="Times New Roman" w:hAnsi="Calibri-Italic" w:cs="Times New Roman"/>
+          <w:i/>
+          <w:iCs/>
+          <w:color w:val="000000"/>
+          <w:kern w:val="0"/>
+          <w:sz w:val="20"/>
+          <w:szCs w:val="20"/>
+          <w:lang w:eastAsia="es-AR"/>
+          <w14:ligatures w14:val="none"/>
+        </w:rPr>
+      </w:pPr>
+      <w:r>
+        <w:rPr>
+          <w:rFonts w:ascii="Calibri-Italic" w:eastAsia="Times New Roman" w:hAnsi="Calibri-Italic" w:cs="Times New Roman"/>
+          <w:i/>
+          <w:iCs/>
+          <w:color w:val="000000"/>
+          <w:kern w:val="0"/>
+          <w:sz w:val="20"/>
+          <w:szCs w:val="20"/>
+          <w:lang w:eastAsia="es-AR"/>
+          <w14:ligatures w14:val="none"/>
+        </w:rPr>
+        <w:t>posible, en qué período de tiempo debe evaluarse su logro. Recuerde que de los objetivos se desprenden</w:t>
+      </w:r>
+    </w:p>
+    <w:p>
+      <w:pPr>
+        <w:spacing w:after="0" w:line="240" w:lineRule="auto"/>
+        <w:rPr>
+          <w:rFonts w:ascii="Calibri-Italic" w:eastAsia="Times New Roman" w:hAnsi="Calibri-Italic" w:cs="Times New Roman"/>
+          <w:i/>
+          <w:iCs/>
+          <w:color w:val="000000"/>
+          <w:kern w:val="0"/>
+          <w:sz w:val="20"/>
+          <w:szCs w:val="20"/>
+          <w:lang w:eastAsia="es-AR"/>
+          <w14:ligatures w14:val="none"/>
+        </w:rPr>
+      </w:pPr>
+      <w:r>
+        <w:rPr>
+          <w:rFonts w:ascii="Calibri-Italic" w:eastAsia="Times New Roman" w:hAnsi="Calibri-Italic" w:cs="Times New Roman"/>
+          <w:i/>
+          <w:iCs/>
+          <w:color w:val="000000"/>
+          <w:kern w:val="0"/>
+          <w:sz w:val="20"/>
+          <w:szCs w:val="20"/>
+          <w:lang w:eastAsia="es-AR"/>
+          <w14:ligatures w14:val="none"/>
+        </w:rPr>
+        <w:t>los requerimientos, y que un requerimiento satisface parcial o totalmente un objetivo.</w:t>
+      </w:r>
+    </w:p>
+    <w:p>
+      <w:pPr>
+        <w:spacing w:after="0" w:line="240" w:lineRule="auto"/>
+        <w:rPr>
+          <w:rFonts w:ascii="Calibri-Italic" w:eastAsia="Times New Roman" w:hAnsi="Calibri-Italic" w:cs="Times New Roman"/>
+          <w:i/>
+          <w:iCs/>
+          <w:color w:val="000000"/>
+          <w:kern w:val="0"/>
+          <w:sz w:val="20"/>
+          <w:szCs w:val="20"/>
+          <w:lang w:eastAsia="es-AR"/>
+          <w14:ligatures w14:val="none"/>
+        </w:rPr>
+      </w:pPr>
+    </w:p>
+    <w:p>
+      <w:pPr>
+        <w:spacing w:after="0" w:line="240" w:lineRule="auto"/>
+        <w:rPr>
+          <w:rFonts w:ascii="Calibri-Italic" w:eastAsia="Times New Roman" w:hAnsi="Calibri-Italic" w:cs="Times New Roman"/>
+          <w:i/>
+          <w:iCs/>
+          <w:color w:val="262626"/>
+          <w:kern w:val="0"/>
+          <w:sz w:val="20"/>
+          <w:szCs w:val="20"/>
+          <w:lang w:eastAsia="es-AR"/>
+          <w14:ligatures w14:val="none"/>
+        </w:rPr>
+      </w:pPr>
+      <w:r>
+        <w:rPr>
+          <w:rFonts w:ascii="Calibri-Italic" w:eastAsia="Times New Roman" w:hAnsi="Calibri-Italic" w:cs="Times New Roman"/>
+          <w:i/>
+          <w:iCs/>
+          <w:color w:val="262626"/>
+          <w:kern w:val="0"/>
+          <w:sz w:val="20"/>
+          <w:szCs w:val="20"/>
+          <w:lang w:eastAsia="es-AR"/>
+          <w14:ligatures w14:val="none"/>
+        </w:rPr>
+        <w:t>Objetivo general</w:t>
+      </w:r>
+    </w:p>
+    <w:p>
+      <w:pPr>
+        <w:pStyle w:val="Prrafodelista"/>
+        <w:numPr>
+          <w:ilvl w:val="0"/>
+          <w:numId w:val="1"/>
+        </w:numPr>
+        <w:spacing w:after="0" w:line="240" w:lineRule="auto"/>
+        <w:rPr>
+          <w:rFonts w:ascii="Calibri-Italic" w:eastAsia="Times New Roman" w:hAnsi="Calibri-Italic" w:cs="Times New Roman"/>
+          <w:i/>
+          <w:iCs/>
+          <w:color w:val="262626"/>
+          <w:kern w:val="0"/>
+          <w:sz w:val="20"/>
+          <w:szCs w:val="20"/>
+          <w:lang w:eastAsia="es-AR"/>
+          <w14:ligatures w14:val="none"/>
+        </w:rPr>
+      </w:pPr>
+      <w:r>
+        <w:rPr>
+          <w:rFonts w:ascii="Calibri-Italic" w:eastAsia="Times New Roman" w:hAnsi="Calibri-Italic" w:cs="Times New Roman"/>
+          <w:i/>
+          <w:iCs/>
+          <w:color w:val="262626"/>
+          <w:kern w:val="0"/>
+          <w:sz w:val="20"/>
+          <w:szCs w:val="20"/>
+          <w:lang w:eastAsia="es-AR"/>
+          <w14:ligatures w14:val="none"/>
+        </w:rPr>
+        <w:t>Motivos y necesidades que justifican la creación del sistema.</w:t>
+      </w:r>
+    </w:p>
+    <w:p>
+      <w:pPr>
+        <w:pStyle w:val="Prrafodelista"/>
+        <w:numPr>
+          <w:ilvl w:val="0"/>
+          <w:numId w:val="1"/>
+        </w:numPr>
+        <w:spacing w:after="0" w:line="240" w:lineRule="auto"/>
+        <w:rPr>
+          <w:rFonts w:ascii="Calibri-Italic" w:eastAsia="Times New Roman" w:hAnsi="Calibri-Italic" w:cs="Times New Roman"/>
+          <w:i/>
+          <w:iCs/>
+          <w:color w:val="262626"/>
+          <w:kern w:val="0"/>
+          <w:sz w:val="20"/>
+          <w:szCs w:val="20"/>
+          <w:lang w:eastAsia="es-AR"/>
+          <w14:ligatures w14:val="none"/>
+        </w:rPr>
+      </w:pPr>
+      <w:r>
+        <w:rPr>
+          <w:rFonts w:ascii="Calibri-Italic" w:eastAsia="Times New Roman" w:hAnsi="Calibri-Italic" w:cs="Times New Roman"/>
+          <w:i/>
+          <w:iCs/>
+          <w:color w:val="262626"/>
+          <w:kern w:val="0"/>
+          <w:sz w:val="20"/>
+          <w:szCs w:val="20"/>
+          <w:lang w:eastAsia="es-AR"/>
+          <w14:ligatures w14:val="none"/>
+        </w:rPr>
+        <w:t xml:space="preserve">Representa la justificación de </w:t>
+      </w:r>
+      <w:r>
+        <w:rPr>
+          <w:rFonts w:ascii="Calibri-BoldItalic" w:eastAsia="Times New Roman" w:hAnsi="Calibri-BoldItalic" w:cs="Times New Roman"/>
+          <w:b/>
+          <w:bCs/>
+          <w:i/>
+          <w:iCs/>
+          <w:color w:val="262626"/>
+          <w:kern w:val="0"/>
+          <w:sz w:val="20"/>
+          <w:szCs w:val="20"/>
+          <w:lang w:eastAsia="es-AR"/>
+          <w14:ligatures w14:val="none"/>
+        </w:rPr>
+        <w:t xml:space="preserve">por qué </w:t>
+      </w:r>
+      <w:r>
+        <w:rPr>
+          <w:rFonts w:ascii="Calibri-Italic" w:eastAsia="Times New Roman" w:hAnsi="Calibri-Italic" w:cs="Times New Roman"/>
+          <w:i/>
+          <w:iCs/>
+          <w:color w:val="262626"/>
+          <w:kern w:val="0"/>
+          <w:sz w:val="20"/>
+          <w:szCs w:val="20"/>
+          <w:lang w:eastAsia="es-AR"/>
+          <w14:ligatures w14:val="none"/>
+        </w:rPr>
+        <w:t>se hará el sistema.</w:t>
+      </w:r>
+    </w:p>
+    <w:p>
+      <w:pPr>
+        <w:pStyle w:val="Prrafodelista"/>
+        <w:numPr>
+          <w:ilvl w:val="0"/>
+          <w:numId w:val="1"/>
+        </w:numPr>
+        <w:spacing w:after="0" w:line="240" w:lineRule="auto"/>
+        <w:rPr>
+          <w:rFonts w:ascii="Calibri-Italic" w:eastAsia="Times New Roman" w:hAnsi="Calibri-Italic" w:cs="Times New Roman"/>
+          <w:i/>
+          <w:iCs/>
+          <w:color w:val="262626"/>
+          <w:kern w:val="0"/>
+          <w:sz w:val="20"/>
+          <w:szCs w:val="20"/>
+          <w:lang w:eastAsia="es-AR"/>
+          <w14:ligatures w14:val="none"/>
+        </w:rPr>
+      </w:pPr>
+      <w:r>
+        <w:rPr>
+          <w:rFonts w:ascii="Calibri-Italic" w:eastAsia="Times New Roman" w:hAnsi="Calibri-Italic" w:cs="Times New Roman"/>
+          <w:i/>
+          <w:iCs/>
+          <w:color w:val="262626"/>
+          <w:kern w:val="0"/>
+          <w:sz w:val="20"/>
+          <w:szCs w:val="20"/>
+          <w:lang w:eastAsia="es-AR"/>
+          <w14:ligatures w14:val="none"/>
+        </w:rPr>
+        <w:t>Generalidades de la forma en que se piensa atender esos motivos o necesidades.</w:t>
+      </w:r>
+    </w:p>
+    <w:p>
+      <w:pPr>
+        <w:pStyle w:val="Prrafodelista"/>
+        <w:numPr>
+          <w:ilvl w:val="0"/>
+          <w:numId w:val="1"/>
+        </w:numPr>
+        <w:spacing w:after="0" w:line="240" w:lineRule="auto"/>
+        <w:rPr>
+          <w:rFonts w:ascii="Calibri-Italic" w:eastAsia="Times New Roman" w:hAnsi="Calibri-Italic" w:cs="Times New Roman"/>
+          <w:i/>
+          <w:iCs/>
+          <w:color w:val="262626"/>
+          <w:kern w:val="0"/>
+          <w:sz w:val="20"/>
+          <w:szCs w:val="20"/>
+          <w:lang w:eastAsia="es-AR"/>
+          <w14:ligatures w14:val="none"/>
+        </w:rPr>
+      </w:pPr>
+      <w:r>
+        <w:rPr>
+          <w:rFonts w:ascii="Calibri-Italic" w:eastAsia="Times New Roman" w:hAnsi="Calibri-Italic" w:cs="Times New Roman"/>
+          <w:i/>
+          <w:iCs/>
+          <w:color w:val="262626"/>
+          <w:kern w:val="0"/>
+          <w:sz w:val="20"/>
+          <w:szCs w:val="20"/>
+          <w:lang w:eastAsia="es-AR"/>
+          <w14:ligatures w14:val="none"/>
+        </w:rPr>
+        <w:t>Información requerida por la organización.</w:t>
+      </w:r>
+    </w:p>
+    <w:p>
+      <w:pPr>
+        <w:pStyle w:val="Prrafodelista"/>
+        <w:spacing w:after="0" w:line="240" w:lineRule="auto"/>
+        <w:rPr>
+          <w:rFonts w:ascii="Calibri-Italic" w:eastAsia="Times New Roman" w:hAnsi="Calibri-Italic" w:cs="Times New Roman"/>
+          <w:i/>
+          <w:iCs/>
+          <w:color w:val="262626"/>
+          <w:kern w:val="0"/>
+          <w:sz w:val="20"/>
+          <w:szCs w:val="20"/>
+          <w:lang w:eastAsia="es-AR"/>
+          <w14:ligatures w14:val="none"/>
+        </w:rPr>
+      </w:pPr>
+    </w:p>
+    <w:p>
+      <w:pPr>
+        <w:spacing w:after="0" w:line="240" w:lineRule="auto"/>
+        <w:rPr>
+          <w:rFonts w:ascii="Calibri-Italic" w:eastAsia="Times New Roman" w:hAnsi="Calibri-Italic" w:cs="Times New Roman"/>
+          <w:i/>
+          <w:iCs/>
+          <w:color w:val="262626"/>
+          <w:kern w:val="0"/>
+          <w:sz w:val="20"/>
+          <w:szCs w:val="20"/>
+          <w:lang w:eastAsia="es-AR"/>
+          <w14:ligatures w14:val="none"/>
+        </w:rPr>
+      </w:pPr>
+      <w:r>
+        <w:rPr>
+          <w:rFonts w:ascii="Calibri-Italic" w:eastAsia="Times New Roman" w:hAnsi="Calibri-Italic" w:cs="Times New Roman"/>
+          <w:i/>
+          <w:iCs/>
+          <w:color w:val="262626"/>
+          <w:kern w:val="0"/>
+          <w:sz w:val="20"/>
+          <w:szCs w:val="20"/>
+          <w:lang w:eastAsia="es-AR"/>
+          <w14:ligatures w14:val="none"/>
+        </w:rPr>
+        <w:t>Objetivos específicos</w:t>
+      </w:r>
+    </w:p>
+    <w:p>
+      <w:pPr>
+        <w:pStyle w:val="Prrafodelista"/>
+        <w:numPr>
+          <w:ilvl w:val="0"/>
+          <w:numId w:val="2"/>
+        </w:numPr>
+        <w:spacing w:after="0" w:line="240" w:lineRule="auto"/>
+        <w:rPr>
+          <w:rFonts w:ascii="Calibri-Italic" w:eastAsia="Times New Roman" w:hAnsi="Calibri-Italic" w:cs="Times New Roman"/>
+          <w:i/>
+          <w:iCs/>
+          <w:color w:val="262626"/>
+          <w:kern w:val="0"/>
+          <w:sz w:val="20"/>
+          <w:szCs w:val="20"/>
+          <w:lang w:eastAsia="es-AR"/>
+          <w14:ligatures w14:val="none"/>
+        </w:rPr>
+      </w:pPr>
+      <w:r>
+        <w:rPr>
+          <w:rFonts w:ascii="Calibri-Italic" w:eastAsia="Times New Roman" w:hAnsi="Calibri-Italic" w:cs="Times New Roman"/>
+          <w:i/>
+          <w:iCs/>
+          <w:color w:val="262626"/>
+          <w:kern w:val="0"/>
+          <w:sz w:val="20"/>
+          <w:szCs w:val="20"/>
+          <w:lang w:eastAsia="es-AR"/>
+          <w14:ligatures w14:val="none"/>
+        </w:rPr>
+        <w:t>Se deben desprender del objetivo general.</w:t>
+      </w:r>
+    </w:p>
+    <w:p>
+      <w:pPr>
+        <w:pStyle w:val="Prrafodelista"/>
+        <w:numPr>
+          <w:ilvl w:val="0"/>
+          <w:numId w:val="2"/>
+        </w:numPr>
+        <w:spacing w:after="0" w:line="240" w:lineRule="auto"/>
+        <w:rPr>
+          <w:rFonts w:ascii="Calibri-Italic" w:eastAsia="Times New Roman" w:hAnsi="Calibri-Italic" w:cs="Times New Roman"/>
+          <w:i/>
+          <w:iCs/>
+          <w:color w:val="262626"/>
+          <w:kern w:val="0"/>
+          <w:sz w:val="20"/>
+          <w:szCs w:val="20"/>
+          <w:lang w:eastAsia="es-AR"/>
+          <w14:ligatures w14:val="none"/>
+        </w:rPr>
+      </w:pPr>
+      <w:r>
+        <w:rPr>
+          <w:rFonts w:ascii="Calibri-Italic" w:eastAsia="Times New Roman" w:hAnsi="Calibri-Italic" w:cs="Times New Roman"/>
+          <w:i/>
+          <w:iCs/>
+          <w:color w:val="262626"/>
+          <w:kern w:val="0"/>
+          <w:sz w:val="20"/>
+          <w:szCs w:val="20"/>
+          <w:lang w:eastAsia="es-AR"/>
+          <w14:ligatures w14:val="none"/>
+        </w:rPr>
+        <w:t>Se utilizan para especificar detalles del objetivo general.</w:t>
+      </w:r>
+    </w:p>
+    <w:p>
+      <w:pPr>
+        <w:pStyle w:val="Prrafodelista"/>
+        <w:numPr>
+          <w:ilvl w:val="0"/>
+          <w:numId w:val="2"/>
+        </w:numPr>
+        <w:spacing w:after="0" w:line="240" w:lineRule="auto"/>
+        <w:rPr>
+          <w:rFonts w:ascii="Calibri-Italic" w:eastAsia="Times New Roman" w:hAnsi="Calibri-Italic" w:cs="Times New Roman"/>
+          <w:i/>
+          <w:iCs/>
+          <w:color w:val="262626"/>
+          <w:kern w:val="0"/>
+          <w:sz w:val="20"/>
+          <w:szCs w:val="20"/>
+          <w:lang w:eastAsia="es-AR"/>
+          <w14:ligatures w14:val="none"/>
+        </w:rPr>
+      </w:pPr>
+      <w:r>
+        <w:rPr>
+          <w:rFonts w:ascii="Calibri-Italic" w:eastAsia="Times New Roman" w:hAnsi="Calibri-Italic" w:cs="Times New Roman"/>
+          <w:i/>
+          <w:iCs/>
+          <w:color w:val="262626"/>
+          <w:kern w:val="0"/>
+          <w:sz w:val="20"/>
+          <w:szCs w:val="20"/>
+          <w:lang w:eastAsia="es-AR"/>
+          <w14:ligatures w14:val="none"/>
+        </w:rPr>
+        <w:t>Siempre deben estar comprendidos dentro del objetivo general.</w:t>
+      </w:r>
+    </w:p>
+    <w:p>
+      <w:pPr>
+        <w:pStyle w:val="Prrafodelista"/>
+        <w:numPr>
+          <w:ilvl w:val="0"/>
+          <w:numId w:val="2"/>
+        </w:numPr>
+        <w:spacing w:after="0" w:line="240" w:lineRule="auto"/>
+        <w:rPr>
+          <w:rFonts w:ascii="Calibri-Italic" w:eastAsia="Times New Roman" w:hAnsi="Calibri-Italic" w:cs="Times New Roman"/>
+          <w:i/>
+          <w:iCs/>
+          <w:color w:val="262626"/>
+          <w:kern w:val="0"/>
+          <w:sz w:val="20"/>
+          <w:szCs w:val="20"/>
+          <w:lang w:eastAsia="es-AR"/>
+          <w14:ligatures w14:val="none"/>
+        </w:rPr>
+      </w:pPr>
+      <w:r>
+        <w:rPr>
+          <w:rFonts w:ascii="Calibri-Italic" w:eastAsia="Times New Roman" w:hAnsi="Calibri-Italic" w:cs="Times New Roman"/>
+          <w:i/>
+          <w:iCs/>
+          <w:color w:val="262626"/>
+          <w:kern w:val="0"/>
+          <w:sz w:val="20"/>
+          <w:szCs w:val="20"/>
+          <w:lang w:eastAsia="es-AR"/>
+          <w14:ligatures w14:val="none"/>
+        </w:rPr>
+        <w:t>Su definición determina las gestiones del sistema.</w:t>
+      </w:r>
+    </w:p>
+    <w:p>
+      <w:pPr>
+        <w:rPr>
+          <w:rFonts w:ascii="Calibri-Italic" w:eastAsia="Times New Roman" w:hAnsi="Calibri-Italic" w:cs="Times New Roman"/>
+          <w:i/>
+          <w:iCs/>
+          <w:color w:val="262626"/>
+          <w:kern w:val="0"/>
+          <w:sz w:val="20"/>
+          <w:szCs w:val="20"/>
+          <w:lang w:eastAsia="es-AR"/>
+          <w14:ligatures w14:val="none"/>
+        </w:rPr>
+      </w:pPr>
+      <w:r>
+        <w:rPr>
+          <w:rFonts w:ascii="Calibri-Italic" w:eastAsia="Times New Roman" w:hAnsi="Calibri-Italic" w:cs="Times New Roman"/>
+          <w:i/>
+          <w:iCs/>
+          <w:color w:val="262626"/>
+          <w:kern w:val="0"/>
+          <w:sz w:val="20"/>
+          <w:szCs w:val="20"/>
+          <w:lang w:eastAsia="es-AR"/>
+          <w14:ligatures w14:val="none"/>
+        </w:rPr>
+        <w:t>No deben enunciarse funciones específicas que tendrá el sistema.</w:t>
+      </w:r>
+    </w:p>
+    <w:p>
+      <w:pPr>
+        <w:rPr>
+          <w:rFonts w:ascii="Calibri-Italic" w:eastAsia="Times New Roman" w:hAnsi="Calibri-Italic" w:cs="Times New Roman"/>
+          <w:i/>
+          <w:iCs/>
+          <w:color w:val="262626"/>
+          <w:kern w:val="0"/>
+          <w:sz w:val="20"/>
+          <w:szCs w:val="20"/>
+          <w:lang w:eastAsia="es-AR"/>
+          <w14:ligatures w14:val="none"/>
+        </w:rPr>
+      </w:pPr>
+      <w:r>
+        <w:rPr>
+          <w:rFonts w:ascii="Calibri-Bold" w:hAnsi="Calibri-Bold"/>
+          <w:b/>
+          <w:bCs/>
+          <w:color w:val="2E74B5"/>
+          <w:sz w:val="20"/>
+          <w:szCs w:val="20"/>
+        </w:rPr>
+        <w:t>PUNTO G02</w:t>
+      </w:r>
+      <w:r>
+        <w:rPr>
+          <w:rFonts w:ascii="Calibri-Bold" w:hAnsi="Calibri-Bold"/>
+          <w:b/>
+          <w:bCs/>
+          <w:color w:val="2E74B5"/>
+          <w:sz w:val="20"/>
+          <w:szCs w:val="20"/>
+        </w:rPr>
+        <w:t xml:space="preserve"> </w:t>
+      </w:r>
+      <w:r>
+        <w:rPr>
+          <w:rFonts w:ascii="Calibri-Bold" w:hAnsi="Calibri-Bold"/>
+          <w:b/>
+          <w:bCs/>
+          <w:color w:val="FF0000"/>
+          <w:sz w:val="20"/>
+          <w:szCs w:val="20"/>
+        </w:rPr>
+        <w:sym w:font="Wingdings" w:char="F0E0"/>
+      </w:r>
+      <w:r>
+        <w:rPr>
+          <w:rFonts w:ascii="Calibri-Bold" w:hAnsi="Calibri-Bold"/>
+          <w:b/>
+          <w:bCs/>
+          <w:color w:val="FF0000"/>
+          <w:sz w:val="20"/>
+          <w:szCs w:val="20"/>
+        </w:rPr>
+        <w:t xml:space="preserve"> Adaptar lo mío al formato que pide </w:t>
+      </w:r>
+    </w:p>
+    <w:p>
+      <w:pPr>
+        <w:spacing w:after="0" w:line="240" w:lineRule="auto"/>
+        <w:rPr>
+          <w:rFonts w:ascii="Calibri-Italic" w:eastAsia="Times New Roman" w:hAnsi="Calibri-Italic" w:cs="Times New Roman"/>
+          <w:i/>
+          <w:iCs/>
+          <w:color w:val="000000"/>
+          <w:kern w:val="0"/>
+          <w:sz w:val="20"/>
+          <w:szCs w:val="20"/>
+          <w:lang w:eastAsia="es-AR"/>
+          <w14:ligatures w14:val="none"/>
+        </w:rPr>
+      </w:pPr>
+      <w:r>
+        <w:rPr>
+          <w:rFonts w:ascii="Calibri-Bold" w:eastAsia="Times New Roman" w:hAnsi="Calibri-Bold" w:cs="Times New Roman"/>
+          <w:b/>
+          <w:bCs/>
+          <w:color w:val="000000"/>
+          <w:kern w:val="0"/>
+          <w:sz w:val="20"/>
+          <w:szCs w:val="20"/>
+          <w:lang w:eastAsia="es-AR"/>
+          <w14:ligatures w14:val="none"/>
+        </w:rPr>
+        <w:t xml:space="preserve">ALCANCE: </w:t>
+      </w:r>
+      <w:r>
+        <w:rPr>
+          <w:rFonts w:ascii="Calibri-Italic" w:eastAsia="Times New Roman" w:hAnsi="Calibri-Italic" w:cs="Times New Roman"/>
+          <w:i/>
+          <w:iCs/>
+          <w:color w:val="000000"/>
+          <w:kern w:val="0"/>
+          <w:sz w:val="20"/>
+          <w:szCs w:val="20"/>
+          <w:lang w:eastAsia="es-AR"/>
+          <w14:ligatures w14:val="none"/>
+        </w:rPr>
+        <w:t>DEBERÁ HACER UNA DESCRIPCIÓN FUNCIONAL DEL SISTEMA SIN ENTRAR EN TEMAS TÉCNICOS</w:t>
+      </w:r>
+    </w:p>
+    <w:p>
+      <w:pPr>
+        <w:spacing w:after="0" w:line="240" w:lineRule="auto"/>
+        <w:rPr>
+          <w:rFonts w:ascii="Calibri-Italic" w:eastAsia="Times New Roman" w:hAnsi="Calibri-Italic" w:cs="Times New Roman"/>
+          <w:i/>
+          <w:iCs/>
+          <w:color w:val="000000"/>
+          <w:kern w:val="0"/>
+          <w:sz w:val="20"/>
+          <w:szCs w:val="20"/>
+          <w:lang w:eastAsia="es-AR"/>
+          <w14:ligatures w14:val="none"/>
+        </w:rPr>
+      </w:pPr>
+      <w:r>
+        <w:rPr>
+          <w:rFonts w:ascii="Calibri-Italic" w:eastAsia="Times New Roman" w:hAnsi="Calibri-Italic" w:cs="Times New Roman"/>
+          <w:i/>
+          <w:iCs/>
+          <w:color w:val="000000"/>
+          <w:kern w:val="0"/>
+          <w:sz w:val="20"/>
+          <w:szCs w:val="20"/>
+          <w:lang w:eastAsia="es-AR"/>
+          <w14:ligatures w14:val="none"/>
+        </w:rPr>
+        <w:t>NI TECNOLÓGICOS. ESTA DESCRIPCIÓN DEBERÁ DESCRIBIR EL NEGOCIO Y EL ALCANCE DEL SISTEMA EN</w:t>
+      </w:r>
+    </w:p>
+    <w:p>
+      <w:pPr>
+        <w:spacing w:after="0" w:line="240" w:lineRule="auto"/>
+        <w:rPr>
+          <w:rFonts w:ascii="Calibri-Italic" w:eastAsia="Times New Roman" w:hAnsi="Calibri-Italic" w:cs="Times New Roman"/>
+          <w:i/>
+          <w:iCs/>
+          <w:color w:val="000000"/>
+          <w:kern w:val="0"/>
+          <w:sz w:val="20"/>
+          <w:szCs w:val="20"/>
+          <w:lang w:eastAsia="es-AR"/>
+          <w14:ligatures w14:val="none"/>
+        </w:rPr>
+      </w:pPr>
+      <w:r>
+        <w:rPr>
+          <w:rFonts w:ascii="Calibri-Italic" w:eastAsia="Times New Roman" w:hAnsi="Calibri-Italic" w:cs="Times New Roman"/>
+          <w:i/>
+          <w:iCs/>
+          <w:color w:val="000000"/>
+          <w:kern w:val="0"/>
+          <w:sz w:val="20"/>
+          <w:szCs w:val="20"/>
+          <w:lang w:eastAsia="es-AR"/>
+          <w14:ligatures w14:val="none"/>
+        </w:rPr>
+        <w:t>TÉRMINOS DE QUE HACE Y QUE NO SIN DESCRIBIR LOS PROCESOS DE NEGOCIO EN DETALLE. EXPLICITAR</w:t>
+      </w:r>
+    </w:p>
+    <w:p>
+      <w:pPr>
+        <w:spacing w:after="0" w:line="240" w:lineRule="auto"/>
+        <w:rPr>
+          <w:rFonts w:ascii="Calibri-Italic" w:eastAsia="Times New Roman" w:hAnsi="Calibri-Italic" w:cs="Times New Roman"/>
+          <w:i/>
+          <w:iCs/>
+          <w:color w:val="000000"/>
+          <w:kern w:val="0"/>
+          <w:sz w:val="20"/>
+          <w:szCs w:val="20"/>
+          <w:lang w:eastAsia="es-AR"/>
+          <w14:ligatures w14:val="none"/>
+        </w:rPr>
+      </w:pPr>
+      <w:r>
+        <w:rPr>
+          <w:rFonts w:ascii="Calibri-Italic" w:eastAsia="Times New Roman" w:hAnsi="Calibri-Italic" w:cs="Times New Roman"/>
+          <w:i/>
+          <w:iCs/>
+          <w:color w:val="000000"/>
+          <w:kern w:val="0"/>
+          <w:sz w:val="20"/>
+          <w:szCs w:val="20"/>
+          <w:lang w:eastAsia="es-AR"/>
+          <w14:ligatures w14:val="none"/>
+        </w:rPr>
+        <w:t>QUE FUNCIONALIDAD SE INCLUYE Y QUE SE EXCLUYE.</w:t>
+      </w:r>
+    </w:p>
+    <w:p>
+      <w:pPr>
+        <w:pStyle w:val="Prrafodelista"/>
+        <w:numPr>
+          <w:ilvl w:val="0"/>
+          <w:numId w:val="3"/>
+        </w:numPr>
+        <w:spacing w:after="0" w:line="240" w:lineRule="auto"/>
+        <w:rPr>
+          <w:rFonts w:ascii="Calibri-Italic" w:eastAsia="Times New Roman" w:hAnsi="Calibri-Italic" w:cs="Times New Roman"/>
+          <w:i/>
+          <w:iCs/>
+          <w:color w:val="000000"/>
+          <w:kern w:val="0"/>
+          <w:sz w:val="20"/>
+          <w:szCs w:val="20"/>
+          <w:lang w:eastAsia="es-AR"/>
+          <w14:ligatures w14:val="none"/>
+        </w:rPr>
+      </w:pPr>
+      <w:r>
+        <w:rPr>
+          <w:rFonts w:ascii="Calibri-Bold" w:eastAsia="Times New Roman" w:hAnsi="Calibri-Bold" w:cs="Times New Roman"/>
+          <w:b/>
+          <w:bCs/>
+          <w:color w:val="000000"/>
+          <w:kern w:val="0"/>
+          <w:sz w:val="20"/>
+          <w:szCs w:val="20"/>
+          <w:lang w:eastAsia="es-AR"/>
+          <w14:ligatures w14:val="none"/>
+        </w:rPr>
+        <w:t xml:space="preserve">INCLUSIONES: </w:t>
+      </w:r>
+      <w:r>
+        <w:rPr>
+          <w:rFonts w:ascii="Calibri-Italic" w:eastAsia="Times New Roman" w:hAnsi="Calibri-Italic" w:cs="Times New Roman"/>
+          <w:i/>
+          <w:iCs/>
+          <w:color w:val="000000"/>
+          <w:kern w:val="0"/>
+          <w:sz w:val="20"/>
+          <w:szCs w:val="20"/>
+          <w:lang w:eastAsia="es-AR"/>
+          <w14:ligatures w14:val="none"/>
+        </w:rPr>
+        <w:t>FUNCIONALIDAD QUE EL PRODUCTO DEBE POSEER.</w:t>
+      </w:r>
+    </w:p>
+    <w:p>
+      <w:pPr>
+        <w:pStyle w:val="Prrafodelista"/>
+        <w:numPr>
+          <w:ilvl w:val="0"/>
+          <w:numId w:val="3"/>
+        </w:numPr>
+        <w:spacing w:after="0" w:line="240" w:lineRule="auto"/>
+        <w:rPr>
+          <w:rFonts w:ascii="Calibri-Italic" w:eastAsia="Times New Roman" w:hAnsi="Calibri-Italic" w:cs="Times New Roman"/>
+          <w:i/>
+          <w:iCs/>
+          <w:color w:val="000000"/>
+          <w:kern w:val="0"/>
+          <w:sz w:val="20"/>
+          <w:szCs w:val="20"/>
+          <w:lang w:eastAsia="es-AR"/>
+          <w14:ligatures w14:val="none"/>
+        </w:rPr>
+      </w:pPr>
+      <w:r>
+        <w:rPr>
+          <w:rFonts w:ascii="Calibri-Bold" w:eastAsia="Times New Roman" w:hAnsi="Calibri-Bold" w:cs="Times New Roman"/>
+          <w:b/>
+          <w:bCs/>
+          <w:color w:val="000000"/>
+          <w:kern w:val="0"/>
+          <w:sz w:val="20"/>
+          <w:szCs w:val="20"/>
+          <w:lang w:eastAsia="es-AR"/>
+          <w14:ligatures w14:val="none"/>
+        </w:rPr>
+        <w:t xml:space="preserve">EXCLUSIONES: </w:t>
+      </w:r>
+      <w:r>
+        <w:rPr>
+          <w:rFonts w:ascii="Calibri-Italic" w:eastAsia="Times New Roman" w:hAnsi="Calibri-Italic" w:cs="Times New Roman"/>
+          <w:i/>
+          <w:iCs/>
+          <w:color w:val="000000"/>
+          <w:kern w:val="0"/>
+          <w:sz w:val="20"/>
+          <w:szCs w:val="20"/>
+          <w:lang w:eastAsia="es-AR"/>
+          <w14:ligatures w14:val="none"/>
+        </w:rPr>
+        <w:t>FUNCIONALIDAD QUE EL PRODUCTO NO POSEERA (pero queda planteada para</w:t>
+      </w:r>
+      <w:r>
+        <w:rPr>
+          <w:rFonts w:ascii="Calibri-Italic" w:eastAsia="Times New Roman" w:hAnsi="Calibri-Italic" w:cs="Times New Roman"/>
+          <w:i/>
+          <w:iCs/>
+          <w:color w:val="000000"/>
+          <w:kern w:val="0"/>
+          <w:sz w:val="20"/>
+          <w:szCs w:val="20"/>
+          <w:lang w:eastAsia="es-AR"/>
+          <w14:ligatures w14:val="none"/>
+        </w:rPr>
+        <w:t xml:space="preserve"> </w:t>
+      </w:r>
+      <w:r>
+        <w:rPr>
+          <w:rFonts w:ascii="Calibri-Italic" w:eastAsia="Times New Roman" w:hAnsi="Calibri-Italic" w:cs="Times New Roman"/>
+          <w:i/>
+          <w:iCs/>
+          <w:color w:val="000000"/>
+          <w:kern w:val="0"/>
+          <w:sz w:val="20"/>
+          <w:szCs w:val="20"/>
+          <w:lang w:eastAsia="es-AR"/>
+          <w14:ligatures w14:val="none"/>
+        </w:rPr>
+        <w:t>futuras iteraciones).</w:t>
+      </w:r>
+    </w:p>
+    <w:p>
+      <w:pPr>
+        <w:pBdr>
+          <w:top w:val="nil"/>
+          <w:left w:val="nil"/>
+          <w:bottom w:val="nil"/>
+          <w:right w:val="nil"/>
+          <w:between w:val="nil"/>
+        </w:pBdr>
+        <w:spacing w:before="240"/>
+        <w:ind w:left="102" w:right="114"/>
+        <w:jc w:val="both"/>
+        <w:rPr>
+          <w:rFonts w:ascii="Arial" w:eastAsia="Arial" w:hAnsi="Arial" w:cs="Arial"/>
+          <w:color w:val="FF0000"/>
+          <w:sz w:val="24"/>
+          <w:szCs w:val="24"/>
+        </w:rPr>
+      </w:pPr>
+      <w:r>
+        <w:rPr>
+          <w:rFonts w:ascii="Arial" w:eastAsia="Arial" w:hAnsi="Arial" w:cs="Arial"/>
+          <w:color w:val="000000"/>
+          <w:sz w:val="24"/>
+          <w:szCs w:val="24"/>
+        </w:rPr>
+        <w:t xml:space="preserve">   </w:t>
+      </w:r>
+      <w:r>
+        <w:rPr>
+          <w:rFonts w:ascii="Arial" w:eastAsia="Arial" w:hAnsi="Arial" w:cs="Arial"/>
+          <w:color w:val="000000"/>
+          <w:sz w:val="24"/>
+          <w:szCs w:val="24"/>
+          <w:u w:val="single"/>
+        </w:rPr>
+        <w:t>ABM y gestión de turnos:</w:t>
+      </w:r>
+      <w:r>
+        <w:rPr>
+          <w:rFonts w:ascii="Arial" w:eastAsia="Arial" w:hAnsi="Arial" w:cs="Arial"/>
+          <w:color w:val="000000"/>
+          <w:sz w:val="24"/>
+          <w:szCs w:val="24"/>
+        </w:rPr>
+        <w:t xml:space="preserve"> Para la gestión de turnos el cliente primero deberá ir a registrarse personalmente, donde un entrenador o asistente le tomará los datos que sean necesarios. Una vez sea socio, a través de una </w:t>
+      </w:r>
+      <w:r>
+        <w:rPr>
+          <w:rFonts w:ascii="Arial" w:eastAsia="Arial" w:hAnsi="Arial" w:cs="Arial"/>
+          <w:color w:val="FF0000"/>
+          <w:sz w:val="24"/>
+          <w:szCs w:val="24"/>
+        </w:rPr>
+        <w:t>página-web o app</w:t>
+      </w:r>
+      <w:r>
+        <w:rPr>
+          <w:rFonts w:ascii="Arial" w:eastAsia="Arial" w:hAnsi="Arial" w:cs="Arial"/>
+          <w:color w:val="000000"/>
+          <w:sz w:val="24"/>
+          <w:szCs w:val="24"/>
+        </w:rPr>
+        <w:t xml:space="preserve">, ingresará con los datos de inicio de sesión que le dieron cuando se registró, allí podrá ver los rangos horarios disponibles para el día actual, quién será el entrenador y cuantos cupos quedan para que se llene. Se implementará funcionalidades de notificación, como enviar un correo electrónico al socio para confirmar su reserva y notificar al entrenador sobre las franjas horarias seleccionadas por los socios para el día en cuestión. El socio podrá darse de baja de un turno y modificar sus datos personales también desde la </w:t>
+      </w:r>
+      <w:r>
+        <w:rPr>
+          <w:rFonts w:ascii="Arial" w:eastAsia="Arial" w:hAnsi="Arial" w:cs="Arial"/>
+          <w:color w:val="FF0000"/>
+          <w:sz w:val="24"/>
+          <w:szCs w:val="24"/>
+        </w:rPr>
+        <w:t>página-web o app.</w:t>
+      </w:r>
+    </w:p>
+    <w:p>
+      <w:pPr>
+        <w:widowControl w:val="0"/>
+        <w:numPr>
+          <w:ilvl w:val="0"/>
+          <w:numId w:val="4"/>
+        </w:numPr>
+        <w:pBdr>
+          <w:top w:val="nil"/>
+          <w:left w:val="nil"/>
+          <w:bottom w:val="nil"/>
+          <w:right w:val="nil"/>
+          <w:between w:val="nil"/>
+        </w:pBdr>
+        <w:spacing w:before="23" w:after="0"/>
+        <w:ind w:right="114"/>
+        <w:jc w:val="both"/>
+        <w:rPr>
+          <w:rFonts w:ascii="Arial" w:eastAsia="Arial" w:hAnsi="Arial" w:cs="Arial"/>
+          <w:color w:val="FF0000"/>
+          <w:sz w:val="20"/>
+          <w:szCs w:val="20"/>
+        </w:rPr>
+      </w:pPr>
+      <w:r>
+        <w:rPr>
+          <w:rFonts w:ascii="Arial" w:eastAsia="Arial" w:hAnsi="Arial" w:cs="Arial"/>
+          <w:color w:val="FF0000"/>
+          <w:sz w:val="20"/>
+          <w:szCs w:val="20"/>
+        </w:rPr>
+        <w:t xml:space="preserve">Debido a mis bajos conocimientos de programación capaz que debería elegir hacerlo a través de una </w:t>
+      </w:r>
+      <w:proofErr w:type="spellStart"/>
+      <w:r>
+        <w:rPr>
+          <w:rFonts w:ascii="Arial" w:eastAsia="Arial" w:hAnsi="Arial" w:cs="Arial"/>
+          <w:color w:val="FF0000"/>
+          <w:sz w:val="20"/>
+          <w:szCs w:val="20"/>
+        </w:rPr>
+        <w:t>pagina</w:t>
+      </w:r>
+      <w:proofErr w:type="spellEnd"/>
+      <w:r>
+        <w:rPr>
+          <w:rFonts w:ascii="Arial" w:eastAsia="Arial" w:hAnsi="Arial" w:cs="Arial"/>
+          <w:color w:val="FF0000"/>
+          <w:sz w:val="20"/>
+          <w:szCs w:val="20"/>
+        </w:rPr>
+        <w:t xml:space="preserve"> web que una app, ya que este cuatrimestre aprendo HTML, CSS, JS.</w:t>
+      </w:r>
+    </w:p>
+    <w:p>
+      <w:pPr>
+        <w:pBdr>
+          <w:top w:val="nil"/>
+          <w:left w:val="nil"/>
+          <w:bottom w:val="nil"/>
+          <w:right w:val="nil"/>
+          <w:between w:val="nil"/>
+        </w:pBdr>
+        <w:spacing w:before="23"/>
+        <w:ind w:left="102" w:right="114"/>
+        <w:jc w:val="both"/>
+        <w:rPr>
+          <w:rFonts w:ascii="Arial" w:eastAsia="Arial" w:hAnsi="Arial" w:cs="Arial"/>
+          <w:color w:val="000000"/>
+          <w:sz w:val="24"/>
+          <w:szCs w:val="24"/>
+        </w:rPr>
+      </w:pPr>
+    </w:p>
+    <w:p>
+      <w:pPr>
+        <w:pBdr>
+          <w:top w:val="nil"/>
+          <w:left w:val="nil"/>
+          <w:bottom w:val="nil"/>
+          <w:right w:val="nil"/>
+          <w:between w:val="nil"/>
+        </w:pBdr>
+        <w:spacing w:before="23"/>
+        <w:ind w:left="102" w:right="116"/>
+        <w:jc w:val="both"/>
+        <w:rPr>
+          <w:rFonts w:ascii="Arial" w:eastAsia="Arial" w:hAnsi="Arial" w:cs="Arial"/>
+          <w:color w:val="000000"/>
+          <w:sz w:val="24"/>
+          <w:szCs w:val="24"/>
+        </w:rPr>
+      </w:pPr>
+      <w:r>
+        <w:rPr>
+          <w:rFonts w:ascii="Arial" w:eastAsia="Arial" w:hAnsi="Arial" w:cs="Arial"/>
+          <w:color w:val="000000"/>
+          <w:sz w:val="24"/>
+          <w:szCs w:val="24"/>
+        </w:rPr>
+        <w:t xml:space="preserve">   </w:t>
+      </w:r>
+      <w:r>
+        <w:rPr>
+          <w:rFonts w:ascii="Arial" w:eastAsia="Arial" w:hAnsi="Arial" w:cs="Arial"/>
+          <w:color w:val="000000"/>
+          <w:sz w:val="24"/>
+          <w:szCs w:val="24"/>
+          <w:u w:val="single"/>
+        </w:rPr>
+        <w:t>Gestión y control de rutinas de entrenamiento:</w:t>
+      </w:r>
+      <w:r>
+        <w:rPr>
+          <w:rFonts w:ascii="Arial" w:eastAsia="Arial" w:hAnsi="Arial" w:cs="Arial"/>
+          <w:color w:val="000000"/>
+          <w:sz w:val="24"/>
+          <w:szCs w:val="24"/>
+        </w:rPr>
+        <w:t xml:space="preserve"> El software estará instalado en una PC central donde cada entrenador podrá ir a consultar que clientes asistirán en el actual intervalo horario. Al seleccionarlo, se mostrará información de los días que asiste y que rutina, </w:t>
+      </w:r>
+      <w:proofErr w:type="spellStart"/>
+      <w:r>
+        <w:rPr>
+          <w:rFonts w:ascii="Arial" w:eastAsia="Arial" w:hAnsi="Arial" w:cs="Arial"/>
+          <w:color w:val="000000"/>
+          <w:sz w:val="24"/>
+          <w:szCs w:val="24"/>
+        </w:rPr>
+        <w:t>maquinas</w:t>
+      </w:r>
+      <w:proofErr w:type="spellEnd"/>
+      <w:r>
+        <w:rPr>
+          <w:rFonts w:ascii="Arial" w:eastAsia="Arial" w:hAnsi="Arial" w:cs="Arial"/>
+          <w:color w:val="000000"/>
+          <w:sz w:val="24"/>
+          <w:szCs w:val="24"/>
+        </w:rPr>
+        <w:t xml:space="preserve"> y pesos tiene asignado. Si es la primera vez que asiste el entrenador le armará la rutina en el mismo software.</w:t>
+      </w:r>
+    </w:p>
+    <w:p>
+      <w:pPr>
+        <w:pBdr>
+          <w:top w:val="nil"/>
+          <w:left w:val="nil"/>
+          <w:bottom w:val="nil"/>
+          <w:right w:val="nil"/>
+          <w:between w:val="nil"/>
+        </w:pBdr>
+        <w:spacing w:before="23"/>
+        <w:ind w:left="102" w:right="116"/>
+        <w:jc w:val="both"/>
+        <w:rPr>
+          <w:rFonts w:ascii="Arial" w:eastAsia="Arial" w:hAnsi="Arial" w:cs="Arial"/>
+          <w:color w:val="000000"/>
+          <w:sz w:val="24"/>
+          <w:szCs w:val="24"/>
+        </w:rPr>
+      </w:pPr>
+    </w:p>
+    <w:p>
+      <w:pPr>
+        <w:pBdr>
+          <w:top w:val="nil"/>
+          <w:left w:val="nil"/>
+          <w:bottom w:val="nil"/>
+          <w:right w:val="nil"/>
+          <w:between w:val="nil"/>
+        </w:pBdr>
+        <w:spacing w:before="23"/>
+        <w:ind w:left="102" w:right="116"/>
+        <w:jc w:val="both"/>
+        <w:rPr>
+          <w:rFonts w:ascii="Arial" w:eastAsia="Arial" w:hAnsi="Arial" w:cs="Arial"/>
+          <w:color w:val="000000"/>
+          <w:sz w:val="24"/>
+          <w:szCs w:val="24"/>
+        </w:rPr>
+      </w:pPr>
+      <w:r>
+        <w:rPr>
+          <w:rFonts w:ascii="Arial" w:eastAsia="Arial" w:hAnsi="Arial" w:cs="Arial"/>
+          <w:color w:val="000000"/>
+          <w:sz w:val="24"/>
+          <w:szCs w:val="24"/>
+        </w:rPr>
+        <w:lastRenderedPageBreak/>
+        <w:t xml:space="preserve">   El </w:t>
+      </w:r>
+      <w:r>
+        <w:rPr>
+          <w:rFonts w:ascii="Arial" w:eastAsia="Arial" w:hAnsi="Arial" w:cs="Arial"/>
+          <w:b/>
+          <w:color w:val="000000"/>
+          <w:sz w:val="24"/>
+          <w:szCs w:val="24"/>
+        </w:rPr>
+        <w:t>alcance</w:t>
+      </w:r>
+      <w:r>
+        <w:rPr>
+          <w:rFonts w:ascii="Arial" w:eastAsia="Arial" w:hAnsi="Arial" w:cs="Arial"/>
+          <w:color w:val="000000"/>
+          <w:sz w:val="24"/>
+          <w:szCs w:val="24"/>
+        </w:rPr>
+        <w:t xml:space="preserve"> del proyecto será desde que se registra al socio y abona la cuota, para que después saque un turno y asista al complejo, hasta cuando termina la rutina asignada. Pasando por el control que harán los entrenadores a los clientes a través del software que los asistirá mostrando y registrando información en el momento. En cualquier momento el socio podrá autogestionarse a través de la página-web o app.</w:t>
+      </w:r>
+    </w:p>
+    <w:p>
+      <w:pPr>
+        <w:pBdr>
+          <w:top w:val="nil"/>
+          <w:left w:val="nil"/>
+          <w:bottom w:val="nil"/>
+          <w:right w:val="nil"/>
+          <w:between w:val="nil"/>
+        </w:pBdr>
+        <w:spacing w:before="23"/>
+        <w:ind w:left="102" w:right="116"/>
+        <w:jc w:val="both"/>
+        <w:rPr>
+          <w:rFonts w:ascii="Arial" w:eastAsia="Arial" w:hAnsi="Arial" w:cs="Arial"/>
+          <w:color w:val="00B050"/>
+        </w:rPr>
+      </w:pPr>
+      <w:r>
+        <w:rPr>
+          <w:rFonts w:ascii="Arial" w:eastAsia="Arial" w:hAnsi="Arial" w:cs="Arial"/>
+          <w:color w:val="00B050"/>
+        </w:rPr>
+        <w:t xml:space="preserve">   (Ver </w:t>
+      </w:r>
+      <w:hyperlink r:id="rId8">
+        <w:r>
+          <w:rPr>
+            <w:color w:val="0000EE"/>
+            <w:u w:val="single"/>
+          </w:rPr>
+          <w:t>Bosquejo para la gestión y control de rutinas de entrenamiento.drawio.png</w:t>
+        </w:r>
+      </w:hyperlink>
+      <w:r>
+        <w:rPr>
+          <w:rFonts w:ascii="Arial" w:eastAsia="Arial" w:hAnsi="Arial" w:cs="Arial"/>
+          <w:color w:val="00B050"/>
+        </w:rPr>
+        <w:t xml:space="preserve">) </w:t>
+      </w:r>
+    </w:p>
+    <w:p>
+      <w:pPr>
+        <w:spacing w:after="0" w:line="240" w:lineRule="auto"/>
+        <w:rPr>
+          <w:rFonts w:ascii="Calibri-Bold" w:eastAsia="Times New Roman" w:hAnsi="Calibri-Bold" w:cs="Times New Roman"/>
+          <w:b/>
+          <w:bCs/>
+          <w:color w:val="2E74B5"/>
+          <w:kern w:val="0"/>
+          <w:sz w:val="20"/>
+          <w:szCs w:val="20"/>
+          <w:lang w:eastAsia="es-AR"/>
+          <w14:ligatures w14:val="none"/>
+        </w:rPr>
+      </w:pPr>
+      <w:r>
+        <w:rPr>
+          <w:rFonts w:ascii="Calibri-Bold" w:eastAsia="Times New Roman" w:hAnsi="Calibri-Bold" w:cs="Times New Roman"/>
+          <w:b/>
+          <w:bCs/>
+          <w:color w:val="2E74B5"/>
+          <w:kern w:val="0"/>
+          <w:sz w:val="20"/>
+          <w:szCs w:val="20"/>
+          <w:lang w:eastAsia="es-AR"/>
+          <w14:ligatures w14:val="none"/>
+        </w:rPr>
+        <w:t>PUNTO G04</w:t>
+      </w:r>
+    </w:p>
+    <w:p>
+      <w:pPr>
+        <w:spacing w:after="0" w:line="240" w:lineRule="auto"/>
+        <w:rPr>
+          <w:rFonts w:ascii="Calibri-Bold" w:eastAsia="Times New Roman" w:hAnsi="Calibri-Bold" w:cs="Times New Roman"/>
+          <w:b/>
+          <w:bCs/>
+          <w:color w:val="2E74B5"/>
+          <w:kern w:val="0"/>
+          <w:sz w:val="20"/>
+          <w:szCs w:val="20"/>
+          <w:lang w:eastAsia="es-AR"/>
+          <w14:ligatures w14:val="none"/>
+        </w:rPr>
+      </w:pPr>
+    </w:p>
+    <w:p>
+      <w:pPr>
+        <w:spacing w:after="0" w:line="240" w:lineRule="auto"/>
+        <w:rPr>
+          <w:rFonts w:ascii="Calibri-Italic" w:eastAsia="Times New Roman" w:hAnsi="Calibri-Italic" w:cs="Times New Roman"/>
+          <w:i/>
+          <w:iCs/>
+          <w:color w:val="000000"/>
+          <w:kern w:val="0"/>
+          <w:sz w:val="20"/>
+          <w:szCs w:val="20"/>
+          <w:lang w:eastAsia="es-AR"/>
+          <w14:ligatures w14:val="none"/>
+        </w:rPr>
+      </w:pPr>
+      <w:r>
+        <w:rPr>
+          <w:rFonts w:ascii="Calibri-Bold" w:eastAsia="Times New Roman" w:hAnsi="Calibri-Bold" w:cs="Times New Roman"/>
+          <w:b/>
+          <w:bCs/>
+          <w:color w:val="000000"/>
+          <w:kern w:val="0"/>
+          <w:sz w:val="20"/>
+          <w:szCs w:val="20"/>
+          <w:lang w:eastAsia="es-AR"/>
+          <w14:ligatures w14:val="none"/>
+        </w:rPr>
+        <w:t xml:space="preserve">REGISTRO DE INTERESADOS: </w:t>
+      </w:r>
+      <w:r>
+        <w:rPr>
+          <w:rFonts w:ascii="Calibri-Italic" w:eastAsia="Times New Roman" w:hAnsi="Calibri-Italic" w:cs="Times New Roman"/>
+          <w:i/>
+          <w:iCs/>
+          <w:color w:val="000000"/>
+          <w:kern w:val="0"/>
+          <w:sz w:val="20"/>
+          <w:szCs w:val="20"/>
+          <w:lang w:eastAsia="es-AR"/>
+          <w14:ligatures w14:val="none"/>
+        </w:rPr>
+        <w:t>IDENTIFICAR CON NOMBRE, ORGANIZACIÓN, LOCALIZACIÓN Y ROL EN EL</w:t>
+      </w:r>
+    </w:p>
+    <w:p>
+      <w:pPr>
+        <w:spacing w:after="0" w:line="240" w:lineRule="auto"/>
+        <w:rPr>
+          <w:rFonts w:ascii="Calibri-Italic" w:eastAsia="Times New Roman" w:hAnsi="Calibri-Italic" w:cs="Times New Roman"/>
+          <w:i/>
+          <w:iCs/>
+          <w:color w:val="000000"/>
+          <w:kern w:val="0"/>
+          <w:sz w:val="20"/>
+          <w:szCs w:val="20"/>
+          <w:lang w:eastAsia="es-AR"/>
+          <w14:ligatures w14:val="none"/>
+        </w:rPr>
+      </w:pPr>
+      <w:r>
+        <w:rPr>
+          <w:rFonts w:ascii="Calibri-Italic" w:eastAsia="Times New Roman" w:hAnsi="Calibri-Italic" w:cs="Times New Roman"/>
+          <w:i/>
+          <w:iCs/>
+          <w:color w:val="000000"/>
+          <w:kern w:val="0"/>
+          <w:sz w:val="20"/>
+          <w:szCs w:val="20"/>
+          <w:lang w:eastAsia="es-AR"/>
+          <w14:ligatures w14:val="none"/>
+        </w:rPr>
+        <w:t>PROYECTO A CADA INTERESADO. ADEMÁS, DEBERÁ EVALUAR SUS EXPECTATIVAS PRINCIPALES,</w:t>
+      </w:r>
+    </w:p>
+    <w:p>
+      <w:pPr>
+        <w:spacing w:after="0" w:line="240" w:lineRule="auto"/>
+        <w:rPr>
+          <w:rFonts w:ascii="Calibri-Italic" w:eastAsia="Times New Roman" w:hAnsi="Calibri-Italic" w:cs="Times New Roman"/>
+          <w:i/>
+          <w:iCs/>
+          <w:color w:val="000000"/>
+          <w:kern w:val="0"/>
+          <w:sz w:val="20"/>
+          <w:szCs w:val="20"/>
+          <w:lang w:eastAsia="es-AR"/>
+          <w14:ligatures w14:val="none"/>
+        </w:rPr>
+      </w:pPr>
+      <w:r>
+        <w:rPr>
+          <w:rFonts w:ascii="Calibri-Italic" w:eastAsia="Times New Roman" w:hAnsi="Calibri-Italic" w:cs="Times New Roman"/>
+          <w:i/>
+          <w:iCs/>
+          <w:color w:val="C00000"/>
+          <w:kern w:val="0"/>
+          <w:sz w:val="20"/>
+          <w:szCs w:val="20"/>
+          <w:lang w:eastAsia="es-AR"/>
+          <w14:ligatures w14:val="none"/>
+        </w:rPr>
+        <w:t>INFLUENCIA PORTENCIAL</w:t>
+      </w:r>
+      <w:r>
+        <w:rPr>
+          <w:rFonts w:ascii="Calibri-Italic" w:eastAsia="Times New Roman" w:hAnsi="Calibri-Italic" w:cs="Times New Roman"/>
+          <w:i/>
+          <w:iCs/>
+          <w:color w:val="000000"/>
+          <w:kern w:val="0"/>
+          <w:sz w:val="20"/>
+          <w:szCs w:val="20"/>
+          <w:lang w:eastAsia="es-AR"/>
+          <w14:ligatures w14:val="none"/>
+        </w:rPr>
+        <w:t xml:space="preserve">, Y </w:t>
+      </w:r>
+      <w:r>
+        <w:rPr>
+          <w:rFonts w:ascii="Calibri-Italic" w:eastAsia="Times New Roman" w:hAnsi="Calibri-Italic" w:cs="Times New Roman"/>
+          <w:i/>
+          <w:iCs/>
+          <w:color w:val="C00000"/>
+          <w:kern w:val="0"/>
+          <w:sz w:val="20"/>
+          <w:szCs w:val="20"/>
+          <w:lang w:eastAsia="es-AR"/>
+          <w14:ligatures w14:val="none"/>
+        </w:rPr>
+        <w:t>FASE DE MAYOR INTERES</w:t>
+      </w:r>
+      <w:r>
+        <w:rPr>
+          <w:rFonts w:ascii="Calibri-Italic" w:eastAsia="Times New Roman" w:hAnsi="Calibri-Italic" w:cs="Times New Roman"/>
+          <w:i/>
+          <w:iCs/>
+          <w:color w:val="000000"/>
+          <w:kern w:val="0"/>
+          <w:sz w:val="20"/>
+          <w:szCs w:val="20"/>
+          <w:lang w:eastAsia="es-AR"/>
+          <w14:ligatures w14:val="none"/>
+        </w:rPr>
+        <w:t>. FINALMENTE, CLASIFICARLOS EN INTERNO /</w:t>
+      </w:r>
+    </w:p>
+    <w:p>
+      <w:pPr>
+        <w:pBdr>
+          <w:top w:val="nil"/>
+          <w:left w:val="nil"/>
+          <w:bottom w:val="nil"/>
+          <w:right w:val="nil"/>
+          <w:between w:val="nil"/>
+        </w:pBdr>
+        <w:spacing w:before="23"/>
+        <w:ind w:right="116"/>
+        <w:jc w:val="both"/>
+        <w:rPr>
+          <w:rFonts w:ascii="Arial" w:eastAsia="Arial" w:hAnsi="Arial" w:cs="Arial"/>
+          <w:color w:val="00B050"/>
+        </w:rPr>
+      </w:pPr>
+      <w:r>
+        <w:rPr>
+          <w:rFonts w:ascii="Calibri-Italic" w:eastAsia="Times New Roman" w:hAnsi="Calibri-Italic" w:cs="Times New Roman"/>
+          <w:i/>
+          <w:iCs/>
+          <w:color w:val="000000"/>
+          <w:kern w:val="0"/>
+          <w:sz w:val="20"/>
+          <w:szCs w:val="20"/>
+          <w:lang w:eastAsia="es-AR"/>
+          <w14:ligatures w14:val="none"/>
+        </w:rPr>
+        <w:t xml:space="preserve">EXTERNO, Y SI REPRESENTA UN </w:t>
+      </w:r>
+      <w:r>
+        <w:rPr>
+          <w:rFonts w:ascii="Calibri-Italic" w:eastAsia="Times New Roman" w:hAnsi="Calibri-Italic" w:cs="Times New Roman"/>
+          <w:b/>
+          <w:bCs/>
+          <w:i/>
+          <w:iCs/>
+          <w:color w:val="C00000"/>
+          <w:kern w:val="0"/>
+          <w:sz w:val="20"/>
+          <w:szCs w:val="20"/>
+          <w:lang w:eastAsia="es-AR"/>
+          <w14:ligatures w14:val="none"/>
+        </w:rPr>
+        <w:t>¿</w:t>
+      </w:r>
+      <w:r>
+        <w:rPr>
+          <w:rFonts w:ascii="Calibri-Italic" w:eastAsia="Times New Roman" w:hAnsi="Calibri-Italic" w:cs="Times New Roman"/>
+          <w:b/>
+          <w:bCs/>
+          <w:color w:val="C00000"/>
+          <w:kern w:val="0"/>
+          <w:sz w:val="20"/>
+          <w:szCs w:val="20"/>
+          <w:lang w:eastAsia="es-AR"/>
+          <w14:ligatures w14:val="none"/>
+        </w:rPr>
+        <w:t xml:space="preserve">APOYO / NEUTRAL / </w:t>
+      </w:r>
+      <w:proofErr w:type="gramStart"/>
+      <w:r>
+        <w:rPr>
+          <w:rFonts w:ascii="Calibri-Italic" w:eastAsia="Times New Roman" w:hAnsi="Calibri-Italic" w:cs="Times New Roman"/>
+          <w:b/>
+          <w:bCs/>
+          <w:color w:val="C00000"/>
+          <w:kern w:val="0"/>
+          <w:sz w:val="20"/>
+          <w:szCs w:val="20"/>
+          <w:lang w:eastAsia="es-AR"/>
+          <w14:ligatures w14:val="none"/>
+        </w:rPr>
+        <w:t>OPOSITOR</w:t>
+      </w:r>
+      <w:r>
+        <w:rPr>
+          <w:rFonts w:ascii="Calibri-Italic" w:eastAsia="Times New Roman" w:hAnsi="Calibri-Italic" w:cs="Times New Roman"/>
+          <w:b/>
+          <w:bCs/>
+          <w:color w:val="C00000"/>
+          <w:kern w:val="0"/>
+          <w:sz w:val="20"/>
+          <w:szCs w:val="20"/>
+          <w:lang w:eastAsia="es-AR"/>
+          <w14:ligatures w14:val="none"/>
+        </w:rPr>
+        <w:t>?</w:t>
+      </w:r>
+      <w:r>
+        <w:rPr>
+          <w:rFonts w:ascii="Calibri-Italic" w:eastAsia="Times New Roman" w:hAnsi="Calibri-Italic" w:cs="Times New Roman"/>
+          <w:b/>
+          <w:bCs/>
+          <w:color w:val="C00000"/>
+          <w:kern w:val="0"/>
+          <w:sz w:val="20"/>
+          <w:szCs w:val="20"/>
+          <w:lang w:eastAsia="es-AR"/>
+          <w14:ligatures w14:val="none"/>
+        </w:rPr>
+        <w:t>.</w:t>
+      </w:r>
+      <w:proofErr w:type="gramEnd"/>
+      <w:r>
+        <w:rPr>
+          <w:rFonts w:ascii="Arial" w:eastAsia="Arial" w:hAnsi="Arial" w:cs="Arial"/>
+          <w:color w:val="C00000"/>
+        </w:rPr>
+        <w:t xml:space="preserve"> </w:t>
+      </w:r>
+    </w:p>
+    <w:p>
+      <w:pPr>
+        <w:pBdr>
+          <w:top w:val="nil"/>
+          <w:left w:val="nil"/>
+          <w:bottom w:val="nil"/>
+          <w:right w:val="nil"/>
+          <w:between w:val="nil"/>
+        </w:pBdr>
+        <w:spacing w:before="23"/>
+        <w:ind w:right="116"/>
+        <w:jc w:val="both"/>
+        <w:rPr>
+          <w:rFonts w:ascii="Arial" w:eastAsia="Arial" w:hAnsi="Arial" w:cs="Arial"/>
+        </w:rPr>
+      </w:pPr>
+      <w:proofErr w:type="spellStart"/>
+      <w:r>
+        <w:rPr>
+          <w:rFonts w:ascii="Arial" w:eastAsia="Arial" w:hAnsi="Arial" w:cs="Arial"/>
+        </w:rPr>
+        <w:t>Saries</w:t>
+      </w:r>
+      <w:proofErr w:type="spellEnd"/>
+      <w:r>
+        <w:rPr>
+          <w:rFonts w:ascii="Arial" w:eastAsia="Arial" w:hAnsi="Arial" w:cs="Arial"/>
+        </w:rPr>
+        <w:t xml:space="preserve"> </w:t>
+      </w:r>
+      <w:proofErr w:type="spellStart"/>
+      <w:r>
+        <w:rPr>
+          <w:rFonts w:ascii="Arial" w:eastAsia="Arial" w:hAnsi="Arial" w:cs="Arial"/>
+        </w:rPr>
+        <w:t>GyM</w:t>
+      </w:r>
+      <w:proofErr w:type="spellEnd"/>
+      <w:r>
+        <w:rPr>
+          <w:rFonts w:ascii="Arial" w:eastAsia="Arial" w:hAnsi="Arial" w:cs="Arial"/>
+        </w:rPr>
+        <w:t xml:space="preserve"> - Gimnasio – San Lorenzo </w:t>
+      </w:r>
+    </w:p>
+    <w:p>
+      <w:pPr>
+        <w:pBdr>
+          <w:top w:val="nil"/>
+          <w:left w:val="nil"/>
+          <w:bottom w:val="nil"/>
+          <w:right w:val="nil"/>
+          <w:between w:val="nil"/>
+        </w:pBdr>
+        <w:spacing w:before="23"/>
+        <w:ind w:right="116"/>
+        <w:jc w:val="both"/>
+        <w:rPr>
+          <w:rFonts w:ascii="Arial" w:eastAsia="Arial" w:hAnsi="Arial" w:cs="Arial"/>
+        </w:rPr>
+      </w:pPr>
+      <w:r>
+        <w:rPr>
+          <w:rFonts w:ascii="Arial" w:eastAsia="Arial" w:hAnsi="Arial" w:cs="Arial"/>
+        </w:rPr>
+        <w:t>Roles:</w:t>
+      </w:r>
+    </w:p>
+    <w:p>
+      <w:pPr>
+        <w:pStyle w:val="Prrafodelista"/>
+        <w:numPr>
+          <w:ilvl w:val="0"/>
+          <w:numId w:val="4"/>
+        </w:numPr>
+        <w:pBdr>
+          <w:top w:val="nil"/>
+          <w:left w:val="nil"/>
+          <w:bottom w:val="nil"/>
+          <w:right w:val="nil"/>
+          <w:between w:val="nil"/>
+        </w:pBdr>
+        <w:spacing w:before="23"/>
+        <w:ind w:right="116"/>
+        <w:jc w:val="both"/>
+        <w:rPr>
+          <w:rFonts w:ascii="Arial" w:eastAsia="Arial" w:hAnsi="Arial" w:cs="Arial"/>
+        </w:rPr>
+      </w:pPr>
+      <w:r>
+        <w:rPr>
+          <w:rFonts w:ascii="Arial" w:eastAsia="Arial" w:hAnsi="Arial" w:cs="Arial"/>
+        </w:rPr>
+        <w:t>Dueño</w:t>
+      </w:r>
+      <w:r>
+        <w:rPr>
+          <w:rFonts w:ascii="Arial" w:eastAsia="Arial" w:hAnsi="Arial" w:cs="Arial"/>
+        </w:rPr>
+        <w:t xml:space="preserve">: </w:t>
+      </w:r>
+      <w:r>
+        <w:rPr>
+          <w:rFonts w:ascii="Arial" w:eastAsia="Arial" w:hAnsi="Arial" w:cs="Arial"/>
+        </w:rPr>
+        <w:t xml:space="preserve">Se espera que esté altamente interesado en el proyecto ya que es el propietario del gimnasio. </w:t>
+      </w:r>
+      <w:r>
+        <w:rPr>
+          <w:rFonts w:ascii="Arial" w:eastAsia="Arial" w:hAnsi="Arial" w:cs="Arial"/>
+        </w:rPr>
+        <w:t xml:space="preserve">Sus expectativas principales podrían incluir una herramienta eficiente para administrar los clientes, las rutinas de entrenamiento y los turnos, con el objetivo de aumentar la rentabilidad y mejorar la experiencia del cliente. Tiene una </w:t>
+      </w:r>
+      <w:r>
+        <w:rPr>
+          <w:rFonts w:ascii="Arial" w:eastAsia="Arial" w:hAnsi="Arial" w:cs="Arial"/>
+          <w:color w:val="C00000"/>
+        </w:rPr>
+        <w:t xml:space="preserve">influencia significativa </w:t>
+      </w:r>
+      <w:r>
+        <w:rPr>
+          <w:rFonts w:ascii="Arial" w:eastAsia="Arial" w:hAnsi="Arial" w:cs="Arial"/>
+        </w:rPr>
+        <w:t>en el proyecto.</w:t>
+      </w:r>
+      <w:r>
+        <w:rPr>
+          <w:rFonts w:ascii="Arial" w:eastAsia="Arial" w:hAnsi="Arial" w:cs="Arial"/>
+        </w:rPr>
+        <w:t xml:space="preserve"> </w:t>
+      </w:r>
+      <w:r>
+        <w:rPr>
+          <w:rFonts w:ascii="Arial" w:eastAsia="Arial" w:hAnsi="Arial" w:cs="Arial"/>
+          <w:b/>
+          <w:bCs/>
+          <w:color w:val="C00000"/>
+        </w:rPr>
+        <w:t xml:space="preserve">¿Fase de mayor interés: </w:t>
+      </w:r>
+      <w:r>
+        <w:rPr>
+          <w:rFonts w:ascii="Arial" w:eastAsia="Arial" w:hAnsi="Arial" w:cs="Arial"/>
+          <w:b/>
+          <w:bCs/>
+          <w:color w:val="C00000"/>
+        </w:rPr>
+        <w:t>ABM</w:t>
+      </w:r>
+      <w:r>
+        <w:rPr>
+          <w:rFonts w:ascii="Arial" w:eastAsia="Arial" w:hAnsi="Arial" w:cs="Arial"/>
+          <w:b/>
+          <w:bCs/>
+          <w:color w:val="C00000"/>
+        </w:rPr>
+        <w:t>?</w:t>
+      </w:r>
+      <w:r>
+        <w:rPr>
+          <w:rFonts w:ascii="Arial" w:eastAsia="Arial" w:hAnsi="Arial" w:cs="Arial"/>
+          <w:b/>
+          <w:bCs/>
+          <w:color w:val="C00000"/>
+        </w:rPr>
+        <w:t xml:space="preserve"> </w:t>
+      </w:r>
+      <w:r>
+        <w:rPr>
+          <w:rFonts w:ascii="Arial" w:eastAsia="Arial" w:hAnsi="Arial" w:cs="Arial"/>
+          <w:b/>
+          <w:bCs/>
+          <w:color w:val="C00000"/>
+        </w:rPr>
+        <w:t>¿</w:t>
+      </w:r>
+      <w:proofErr w:type="gramStart"/>
+      <w:r>
+        <w:rPr>
+          <w:rFonts w:ascii="Arial" w:eastAsia="Arial" w:hAnsi="Arial" w:cs="Arial"/>
+          <w:b/>
+          <w:bCs/>
+          <w:color w:val="C00000"/>
+        </w:rPr>
+        <w:t>Interno?.</w:t>
+      </w:r>
+      <w:proofErr w:type="gramEnd"/>
+      <w:r>
+        <w:rPr>
+          <w:rFonts w:ascii="Arial" w:eastAsia="Arial" w:hAnsi="Arial" w:cs="Arial"/>
+          <w:b/>
+          <w:bCs/>
+          <w:color w:val="C00000"/>
+        </w:rPr>
+        <w:t xml:space="preserve"> </w:t>
+      </w:r>
+      <w:r>
+        <w:rPr>
+          <w:rFonts w:ascii="Arial" w:eastAsia="Times New Roman" w:hAnsi="Arial" w:cs="Arial"/>
+          <w:b/>
+          <w:bCs/>
+          <w:i/>
+          <w:iCs/>
+          <w:color w:val="C00000"/>
+          <w:kern w:val="0"/>
+          <w:lang w:eastAsia="es-AR"/>
+          <w14:ligatures w14:val="none"/>
+        </w:rPr>
+        <w:t>¿</w:t>
+      </w:r>
+      <w:r>
+        <w:rPr>
+          <w:rFonts w:ascii="Arial" w:eastAsia="Times New Roman" w:hAnsi="Arial" w:cs="Arial"/>
+          <w:b/>
+          <w:bCs/>
+          <w:color w:val="C00000"/>
+          <w:kern w:val="0"/>
+          <w:lang w:eastAsia="es-AR"/>
+          <w14:ligatures w14:val="none"/>
+        </w:rPr>
+        <w:t xml:space="preserve">APOYO / NEUTRAL / </w:t>
+      </w:r>
+      <w:proofErr w:type="gramStart"/>
+      <w:r>
+        <w:rPr>
+          <w:rFonts w:ascii="Arial" w:eastAsia="Times New Roman" w:hAnsi="Arial" w:cs="Arial"/>
+          <w:b/>
+          <w:bCs/>
+          <w:color w:val="C00000"/>
+          <w:kern w:val="0"/>
+          <w:lang w:eastAsia="es-AR"/>
+          <w14:ligatures w14:val="none"/>
+        </w:rPr>
+        <w:t>OPOSITOR?.</w:t>
+      </w:r>
+      <w:proofErr w:type="gramEnd"/>
+    </w:p>
+    <w:p>
+      <w:pPr>
+        <w:pStyle w:val="Prrafodelista"/>
+        <w:pBdr>
+          <w:top w:val="nil"/>
+          <w:left w:val="nil"/>
+          <w:bottom w:val="nil"/>
+          <w:right w:val="nil"/>
+          <w:between w:val="nil"/>
+        </w:pBdr>
+        <w:spacing w:before="23"/>
+        <w:ind w:left="1077" w:right="116"/>
+        <w:jc w:val="both"/>
+        <w:rPr>
+          <w:rFonts w:ascii="Arial" w:eastAsia="Arial" w:hAnsi="Arial" w:cs="Arial"/>
+        </w:rPr>
+      </w:pPr>
+    </w:p>
+    <w:p>
+      <w:pPr>
+        <w:pStyle w:val="Prrafodelista"/>
+        <w:numPr>
+          <w:ilvl w:val="0"/>
+          <w:numId w:val="4"/>
+        </w:numPr>
+        <w:pBdr>
+          <w:top w:val="nil"/>
+          <w:left w:val="nil"/>
+          <w:bottom w:val="nil"/>
+          <w:right w:val="nil"/>
+          <w:between w:val="nil"/>
+        </w:pBdr>
+        <w:spacing w:before="23"/>
+        <w:ind w:right="116"/>
+        <w:jc w:val="both"/>
+        <w:rPr>
+          <w:rFonts w:ascii="Arial" w:eastAsia="Arial" w:hAnsi="Arial" w:cs="Arial"/>
+          <w:b/>
+          <w:bCs/>
+          <w:color w:val="C00000"/>
+        </w:rPr>
+      </w:pPr>
+      <w:r>
+        <w:rPr>
+          <w:rFonts w:ascii="Arial" w:eastAsia="Arial" w:hAnsi="Arial" w:cs="Arial"/>
+        </w:rPr>
+        <w:t>Entrenador:</w:t>
+      </w:r>
+      <w:r>
+        <w:rPr>
+          <w:rFonts w:ascii="Arial" w:eastAsia="Arial" w:hAnsi="Arial" w:cs="Arial"/>
+        </w:rPr>
+        <w:t xml:space="preserve"> </w:t>
+      </w:r>
+      <w:r>
+        <w:rPr>
+          <w:rFonts w:ascii="Arial" w:eastAsia="Arial" w:hAnsi="Arial" w:cs="Arial"/>
+        </w:rPr>
+        <w:t xml:space="preserve">Se espera que esté interesada en el proyecto, ya que su trabajo está directamente relacionado con la </w:t>
+      </w:r>
+      <w:r>
+        <w:rPr>
+          <w:rFonts w:ascii="Arial" w:eastAsia="Arial" w:hAnsi="Arial" w:cs="Arial"/>
+        </w:rPr>
+        <w:t>supervisión de los clientes que entrenan en el</w:t>
+      </w:r>
+      <w:r>
+        <w:rPr>
+          <w:rFonts w:ascii="Arial" w:eastAsia="Arial" w:hAnsi="Arial" w:cs="Arial"/>
+        </w:rPr>
+        <w:t xml:space="preserve"> gimnasio. </w:t>
+      </w:r>
+      <w:r>
+        <w:rPr>
+          <w:rFonts w:ascii="Arial" w:eastAsia="Arial" w:hAnsi="Arial" w:cs="Arial"/>
+        </w:rPr>
+        <w:t xml:space="preserve">Sus expectativas principales pueden incluir una interfaz fácil de usar, capacidades de seguimiento detalladas y herramientas para personalizar las rutinas de entrenamiento. Tiene una </w:t>
+      </w:r>
+      <w:r>
+        <w:rPr>
+          <w:rFonts w:ascii="Arial" w:eastAsia="Arial" w:hAnsi="Arial" w:cs="Arial"/>
+          <w:color w:val="C00000"/>
+        </w:rPr>
+        <w:t xml:space="preserve">influencia moderada </w:t>
+      </w:r>
+      <w:r>
+        <w:rPr>
+          <w:rFonts w:ascii="Arial" w:eastAsia="Arial" w:hAnsi="Arial" w:cs="Arial"/>
+        </w:rPr>
+        <w:t>en el proyecto.</w:t>
+      </w:r>
+      <w:r>
+        <w:rPr>
+          <w:rFonts w:ascii="Arial" w:eastAsia="Arial" w:hAnsi="Arial" w:cs="Arial"/>
+        </w:rPr>
+        <w:t xml:space="preserve"> </w:t>
+      </w:r>
+      <w:r>
+        <w:rPr>
+          <w:rFonts w:ascii="Arial" w:eastAsia="Arial" w:hAnsi="Arial" w:cs="Arial"/>
+          <w:b/>
+          <w:bCs/>
+          <w:color w:val="C00000"/>
+        </w:rPr>
+        <w:t>¿</w:t>
+      </w:r>
+      <w:r>
+        <w:rPr>
+          <w:rFonts w:ascii="Arial" w:eastAsia="Arial" w:hAnsi="Arial" w:cs="Arial"/>
+          <w:b/>
+          <w:bCs/>
+          <w:color w:val="C00000"/>
+        </w:rPr>
+        <w:t xml:space="preserve">Fase de mayor interés: </w:t>
+      </w:r>
+      <w:proofErr w:type="gramStart"/>
+      <w:r>
+        <w:rPr>
+          <w:rFonts w:ascii="Arial" w:eastAsia="Arial" w:hAnsi="Arial" w:cs="Arial"/>
+          <w:b/>
+          <w:bCs/>
+          <w:color w:val="C00000"/>
+        </w:rPr>
+        <w:t>Gestión y control de rutinas de entrenamiento</w:t>
+      </w:r>
+      <w:r>
+        <w:rPr>
+          <w:rFonts w:ascii="Arial" w:eastAsia="Arial" w:hAnsi="Arial" w:cs="Arial"/>
+          <w:b/>
+          <w:bCs/>
+          <w:color w:val="C00000"/>
+        </w:rPr>
+        <w:t>?</w:t>
+      </w:r>
+      <w:proofErr w:type="gramEnd"/>
+      <w:r>
+        <w:rPr>
+          <w:rFonts w:ascii="Arial" w:eastAsia="Arial" w:hAnsi="Arial" w:cs="Arial"/>
+          <w:b/>
+          <w:bCs/>
+          <w:color w:val="C00000"/>
+        </w:rPr>
+        <w:t xml:space="preserve"> </w:t>
+      </w:r>
+      <w:r>
+        <w:rPr>
+          <w:rFonts w:ascii="Arial" w:eastAsia="Arial" w:hAnsi="Arial" w:cs="Arial"/>
+          <w:b/>
+          <w:bCs/>
+          <w:color w:val="C00000"/>
+        </w:rPr>
+        <w:t>¿</w:t>
+      </w:r>
+      <w:proofErr w:type="gramStart"/>
+      <w:r>
+        <w:rPr>
+          <w:rFonts w:ascii="Arial" w:eastAsia="Arial" w:hAnsi="Arial" w:cs="Arial"/>
+          <w:b/>
+          <w:bCs/>
+          <w:color w:val="C00000"/>
+        </w:rPr>
+        <w:t>Interno?.</w:t>
+      </w:r>
+      <w:proofErr w:type="gramEnd"/>
+      <w:r>
+        <w:rPr>
+          <w:rFonts w:ascii="Arial" w:eastAsia="Arial" w:hAnsi="Arial" w:cs="Arial"/>
+          <w:b/>
+          <w:bCs/>
+          <w:color w:val="C00000"/>
+        </w:rPr>
+        <w:t xml:space="preserve"> </w:t>
+      </w:r>
+      <w:r>
+        <w:rPr>
+          <w:rFonts w:ascii="Arial" w:eastAsia="Times New Roman" w:hAnsi="Arial" w:cs="Arial"/>
+          <w:b/>
+          <w:bCs/>
+          <w:i/>
+          <w:iCs/>
+          <w:color w:val="C00000"/>
+          <w:kern w:val="0"/>
+          <w:lang w:eastAsia="es-AR"/>
+          <w14:ligatures w14:val="none"/>
+        </w:rPr>
+        <w:t>¿</w:t>
+      </w:r>
+      <w:r>
+        <w:rPr>
+          <w:rFonts w:ascii="Arial" w:eastAsia="Times New Roman" w:hAnsi="Arial" w:cs="Arial"/>
+          <w:b/>
+          <w:bCs/>
+          <w:color w:val="C00000"/>
+          <w:kern w:val="0"/>
+          <w:lang w:eastAsia="es-AR"/>
+          <w14:ligatures w14:val="none"/>
+        </w:rPr>
+        <w:t xml:space="preserve">APOYO / NEUTRAL / </w:t>
+      </w:r>
+      <w:proofErr w:type="gramStart"/>
+      <w:r>
+        <w:rPr>
+          <w:rFonts w:ascii="Arial" w:eastAsia="Times New Roman" w:hAnsi="Arial" w:cs="Arial"/>
+          <w:b/>
+          <w:bCs/>
+          <w:color w:val="C00000"/>
+          <w:kern w:val="0"/>
+          <w:lang w:eastAsia="es-AR"/>
+          <w14:ligatures w14:val="none"/>
+        </w:rPr>
+        <w:t>OPOSITOR?.</w:t>
+      </w:r>
+      <w:proofErr w:type="gramEnd"/>
+    </w:p>
+    <w:p>
+      <w:pPr>
+        <w:pStyle w:val="Prrafodelista"/>
+        <w:pBdr>
+          <w:top w:val="nil"/>
+          <w:left w:val="nil"/>
+          <w:bottom w:val="nil"/>
+          <w:right w:val="nil"/>
+          <w:between w:val="nil"/>
+        </w:pBdr>
+        <w:spacing w:before="23"/>
+        <w:ind w:left="1077" w:right="116"/>
+        <w:jc w:val="both"/>
+        <w:rPr>
+          <w:rFonts w:ascii="Arial" w:eastAsia="Arial" w:hAnsi="Arial" w:cs="Arial"/>
+        </w:rPr>
+      </w:pPr>
+      <w:r>
+        <w:rPr>
+          <w:rFonts w:ascii="Arial" w:eastAsia="Arial" w:hAnsi="Arial" w:cs="Arial"/>
+        </w:rPr>
+        <w:t xml:space="preserve"> </w:t>
+      </w:r>
+    </w:p>
+    <w:p>
+      <w:pPr>
+        <w:pStyle w:val="Prrafodelista"/>
+        <w:numPr>
+          <w:ilvl w:val="0"/>
+          <w:numId w:val="4"/>
+        </w:numPr>
+        <w:pBdr>
+          <w:top w:val="nil"/>
+          <w:left w:val="nil"/>
+          <w:bottom w:val="nil"/>
+          <w:right w:val="nil"/>
+          <w:between w:val="nil"/>
+        </w:pBdr>
+        <w:spacing w:before="23"/>
+        <w:ind w:right="116"/>
+        <w:jc w:val="both"/>
+        <w:rPr>
+          <w:rFonts w:ascii="Arial" w:eastAsia="Arial" w:hAnsi="Arial" w:cs="Arial"/>
+        </w:rPr>
+      </w:pPr>
+      <w:r>
+        <w:rPr>
+          <w:rFonts w:ascii="Arial" w:eastAsia="Arial" w:hAnsi="Arial" w:cs="Arial"/>
+        </w:rPr>
+        <w:t>Socio:</w:t>
+      </w:r>
+      <w:r>
+        <w:rPr>
+          <w:rFonts w:ascii="Arial" w:eastAsia="Arial" w:hAnsi="Arial" w:cs="Arial"/>
+        </w:rPr>
+        <w:t xml:space="preserve"> </w:t>
+      </w:r>
+      <w:r>
+        <w:rPr>
+          <w:rFonts w:ascii="Arial" w:eastAsia="Arial" w:hAnsi="Arial" w:cs="Arial"/>
+        </w:rPr>
+        <w:t xml:space="preserve">Puede estar interesado en el proyecto en la medida en que afecte su experiencia como miembro del gimnasio. </w:t>
+      </w:r>
+      <w:r>
+        <w:rPr>
+          <w:rFonts w:ascii="Arial" w:eastAsia="Arial" w:hAnsi="Arial" w:cs="Arial"/>
+        </w:rPr>
+        <w:t xml:space="preserve">Sus expectativas principales podrían estar relacionadas con la facilidad de reserva de turnos, acceso a información sobre su progreso de entrenamiento y comunicación fluida con el personal del gimnasio a través del software. Tiene una </w:t>
+      </w:r>
+      <w:r>
+        <w:rPr>
+          <w:rFonts w:ascii="Arial" w:eastAsia="Arial" w:hAnsi="Arial" w:cs="Arial"/>
+          <w:color w:val="C00000"/>
+        </w:rPr>
+        <w:t xml:space="preserve">influencia </w:t>
+      </w:r>
+      <w:r>
+        <w:rPr>
+          <w:rFonts w:ascii="Arial" w:eastAsia="Arial" w:hAnsi="Arial" w:cs="Arial"/>
+          <w:color w:val="C00000"/>
+        </w:rPr>
+        <w:t>mínima</w:t>
+      </w:r>
+      <w:r>
+        <w:rPr>
+          <w:rFonts w:ascii="Arial" w:eastAsia="Arial" w:hAnsi="Arial" w:cs="Arial"/>
+          <w:color w:val="C00000"/>
+        </w:rPr>
+        <w:t xml:space="preserve"> </w:t>
+      </w:r>
+      <w:r>
+        <w:rPr>
+          <w:rFonts w:ascii="Arial" w:eastAsia="Arial" w:hAnsi="Arial" w:cs="Arial"/>
+        </w:rPr>
+        <w:t>en el proyecto.</w:t>
+      </w:r>
+      <w:r>
+        <w:rPr>
+          <w:rFonts w:ascii="Arial" w:eastAsia="Arial" w:hAnsi="Arial" w:cs="Arial"/>
+        </w:rPr>
+        <w:t xml:space="preserve"> </w:t>
+      </w:r>
+      <w:r>
+        <w:rPr>
+          <w:rFonts w:ascii="Arial" w:eastAsia="Arial" w:hAnsi="Arial" w:cs="Arial"/>
+          <w:b/>
+          <w:bCs/>
+          <w:color w:val="C00000"/>
+        </w:rPr>
+        <w:t xml:space="preserve">¿Fase de mayor interés: Gestión de </w:t>
+      </w:r>
+      <w:proofErr w:type="gramStart"/>
+      <w:r>
+        <w:rPr>
+          <w:rFonts w:ascii="Arial" w:eastAsia="Arial" w:hAnsi="Arial" w:cs="Arial"/>
+          <w:b/>
+          <w:bCs/>
+          <w:color w:val="C00000"/>
+        </w:rPr>
+        <w:t>turnos?</w:t>
+      </w:r>
+      <w:r>
+        <w:rPr>
+          <w:rFonts w:ascii="Arial" w:eastAsia="Arial" w:hAnsi="Arial" w:cs="Arial"/>
+          <w:b/>
+          <w:bCs/>
+          <w:color w:val="C00000"/>
+        </w:rPr>
+        <w:t>.</w:t>
+      </w:r>
+      <w:proofErr w:type="gramEnd"/>
+      <w:r>
+        <w:rPr>
+          <w:rFonts w:ascii="Arial" w:eastAsia="Arial" w:hAnsi="Arial" w:cs="Arial"/>
+          <w:b/>
+          <w:bCs/>
+          <w:color w:val="C00000"/>
+        </w:rPr>
+        <w:t xml:space="preserve"> ¿</w:t>
+      </w:r>
+      <w:proofErr w:type="gramStart"/>
+      <w:r>
+        <w:rPr>
+          <w:rFonts w:ascii="Arial" w:eastAsia="Arial" w:hAnsi="Arial" w:cs="Arial"/>
+          <w:b/>
+          <w:bCs/>
+          <w:color w:val="C00000"/>
+        </w:rPr>
+        <w:t>Ex</w:t>
+      </w:r>
+      <w:r>
+        <w:rPr>
+          <w:rFonts w:ascii="Arial" w:eastAsia="Arial" w:hAnsi="Arial" w:cs="Arial"/>
+          <w:b/>
+          <w:bCs/>
+          <w:color w:val="C00000"/>
+        </w:rPr>
+        <w:t>terno?</w:t>
+      </w:r>
+      <w:r>
+        <w:rPr>
+          <w:rFonts w:ascii="Arial" w:eastAsia="Arial" w:hAnsi="Arial" w:cs="Arial"/>
+          <w:b/>
+          <w:bCs/>
+          <w:color w:val="C00000"/>
+        </w:rPr>
+        <w:t>.</w:t>
+      </w:r>
+      <w:proofErr w:type="gramEnd"/>
+      <w:r>
+        <w:rPr>
+          <w:rFonts w:ascii="Arial" w:eastAsia="Arial" w:hAnsi="Arial" w:cs="Arial"/>
+          <w:b/>
+          <w:bCs/>
+          <w:color w:val="C00000"/>
+        </w:rPr>
+        <w:t xml:space="preserve"> </w:t>
+      </w:r>
+      <w:r>
+        <w:rPr>
+          <w:rFonts w:ascii="Arial" w:eastAsia="Times New Roman" w:hAnsi="Arial" w:cs="Arial"/>
+          <w:b/>
+          <w:bCs/>
+          <w:i/>
+          <w:iCs/>
+          <w:color w:val="C00000"/>
+          <w:kern w:val="0"/>
+          <w:lang w:eastAsia="es-AR"/>
+          <w14:ligatures w14:val="none"/>
+        </w:rPr>
+        <w:t>¿</w:t>
+      </w:r>
+      <w:r>
+        <w:rPr>
+          <w:rFonts w:ascii="Arial" w:eastAsia="Times New Roman" w:hAnsi="Arial" w:cs="Arial"/>
+          <w:b/>
+          <w:bCs/>
+          <w:color w:val="C00000"/>
+          <w:kern w:val="0"/>
+          <w:lang w:eastAsia="es-AR"/>
+          <w14:ligatures w14:val="none"/>
+        </w:rPr>
+        <w:t xml:space="preserve">APOYO / NEUTRAL / </w:t>
+      </w:r>
+      <w:proofErr w:type="gramStart"/>
+      <w:r>
+        <w:rPr>
+          <w:rFonts w:ascii="Arial" w:eastAsia="Times New Roman" w:hAnsi="Arial" w:cs="Arial"/>
+          <w:b/>
+          <w:bCs/>
+          <w:color w:val="C00000"/>
+          <w:kern w:val="0"/>
+          <w:lang w:eastAsia="es-AR"/>
+          <w14:ligatures w14:val="none"/>
+        </w:rPr>
+        <w:t>OPOSITOR?.</w:t>
+      </w:r>
+      <w:proofErr w:type="gramEnd"/>
+    </w:p>
+    <w:p>
+      <w:pPr>
+        <w:pStyle w:val="Prrafodelista"/>
+        <w:rPr>
+          <w:rFonts w:ascii="Arial" w:eastAsia="Arial" w:hAnsi="Arial" w:cs="Arial"/>
+        </w:rPr>
+      </w:pPr>
+    </w:p>
+    <w:p>
+      <w:pPr>
+        <w:spacing w:after="0" w:line="240" w:lineRule="auto"/>
+        <w:rPr>
+          <w:rFonts w:ascii="Calibri-Bold" w:eastAsia="Times New Roman" w:hAnsi="Calibri-Bold" w:cs="Times New Roman"/>
+          <w:b/>
+          <w:bCs/>
+          <w:color w:val="2E74B5"/>
+          <w:kern w:val="0"/>
+          <w:sz w:val="20"/>
+          <w:szCs w:val="20"/>
+          <w:lang w:eastAsia="es-AR"/>
+          <w14:ligatures w14:val="none"/>
+        </w:rPr>
+      </w:pPr>
+      <w:r>
+        <w:rPr>
+          <w:rFonts w:ascii="Calibri-Bold" w:eastAsia="Times New Roman" w:hAnsi="Calibri-Bold" w:cs="Times New Roman"/>
+          <w:b/>
+          <w:bCs/>
+          <w:color w:val="2E74B5"/>
+          <w:kern w:val="0"/>
+          <w:sz w:val="20"/>
+          <w:szCs w:val="20"/>
+          <w:lang w:eastAsia="es-AR"/>
+          <w14:ligatures w14:val="none"/>
+        </w:rPr>
+        <w:t>PUNTO G05</w:t>
+      </w:r>
+    </w:p>
+    <w:p>
+      <w:pPr>
+        <w:spacing w:after="0" w:line="240" w:lineRule="auto"/>
+        <w:rPr>
+          <w:rFonts w:ascii="Calibri-Bold" w:eastAsia="Times New Roman" w:hAnsi="Calibri-Bold" w:cs="Times New Roman"/>
+          <w:b/>
+          <w:bCs/>
+          <w:color w:val="000000"/>
+          <w:kern w:val="0"/>
+          <w:sz w:val="20"/>
+          <w:szCs w:val="20"/>
+          <w:lang w:eastAsia="es-AR"/>
+          <w14:ligatures w14:val="none"/>
+        </w:rPr>
+      </w:pPr>
+    </w:p>
+    <w:p>
+      <w:pPr>
+        <w:spacing w:after="0" w:line="240" w:lineRule="auto"/>
+        <w:rPr>
+          <w:rFonts w:ascii="Calibri-Italic" w:eastAsia="Times New Roman" w:hAnsi="Calibri-Italic" w:cs="Times New Roman"/>
+          <w:i/>
+          <w:iCs/>
+          <w:color w:val="000000"/>
+          <w:kern w:val="0"/>
+          <w:sz w:val="20"/>
+          <w:szCs w:val="20"/>
+          <w:lang w:eastAsia="es-AR"/>
+          <w14:ligatures w14:val="none"/>
+        </w:rPr>
+      </w:pPr>
+      <w:r>
+        <w:rPr>
+          <w:rFonts w:ascii="Calibri-Bold" w:eastAsia="Times New Roman" w:hAnsi="Calibri-Bold" w:cs="Times New Roman"/>
+          <w:b/>
+          <w:bCs/>
+          <w:color w:val="000000"/>
+          <w:kern w:val="0"/>
+          <w:sz w:val="20"/>
+          <w:szCs w:val="20"/>
+          <w:lang w:eastAsia="es-AR"/>
+          <w14:ligatures w14:val="none"/>
+        </w:rPr>
+        <w:t xml:space="preserve">CRONOGRAMA DE HITOS DEL PROYECTO: </w:t>
+      </w:r>
+      <w:r>
+        <w:rPr>
+          <w:rFonts w:ascii="Calibri-Italic" w:eastAsia="Times New Roman" w:hAnsi="Calibri-Italic" w:cs="Times New Roman"/>
+          <w:i/>
+          <w:iCs/>
+          <w:color w:val="000000"/>
+          <w:kern w:val="0"/>
+          <w:sz w:val="20"/>
+          <w:szCs w:val="20"/>
+          <w:lang w:eastAsia="es-AR"/>
+          <w14:ligatures w14:val="none"/>
+        </w:rPr>
+        <w:t>PRODUCTOS ENTREGABLES INTERMEDIOS Y FINALES QUE SE</w:t>
+      </w:r>
+    </w:p>
+    <w:p>
+      <w:pPr>
+        <w:pBdr>
+          <w:top w:val="nil"/>
+          <w:left w:val="nil"/>
+          <w:bottom w:val="nil"/>
+          <w:right w:val="nil"/>
+          <w:between w:val="nil"/>
+        </w:pBdr>
+        <w:spacing w:before="23"/>
+        <w:ind w:right="116"/>
+        <w:jc w:val="both"/>
+        <w:rPr>
+          <w:rFonts w:ascii="Arial" w:eastAsia="Arial" w:hAnsi="Arial" w:cs="Arial"/>
+        </w:rPr>
+      </w:pPr>
+      <w:r>
+        <w:rPr>
+          <w:rFonts w:ascii="Calibri-Italic" w:eastAsia="Times New Roman" w:hAnsi="Calibri-Italic" w:cs="Times New Roman"/>
+          <w:i/>
+          <w:iCs/>
+          <w:color w:val="000000"/>
+          <w:kern w:val="0"/>
+          <w:sz w:val="20"/>
+          <w:szCs w:val="20"/>
+          <w:lang w:eastAsia="es-AR"/>
+          <w14:ligatures w14:val="none"/>
+        </w:rPr>
+        <w:t>GENERARÁN EN CADA FASE DEL PROYECTO (iteraciones).</w:t>
+      </w:r>
+    </w:p>
+    <w:p>
+      <w:pPr>
+        <w:spacing w:after="0" w:line="240" w:lineRule="auto"/>
+        <w:rPr>
+          <w:rFonts w:ascii="Calibri-Italic" w:eastAsia="Times New Roman" w:hAnsi="Calibri-Italic" w:cs="Times New Roman"/>
+          <w:i/>
+          <w:iCs/>
+          <w:color w:val="000000"/>
+          <w:kern w:val="0"/>
+          <w:sz w:val="20"/>
+          <w:szCs w:val="20"/>
+          <w:lang w:eastAsia="es-AR"/>
+          <w14:ligatures w14:val="none"/>
         </w:rPr>
       </w:pPr>
     </w:p>
     <w:sectPr>
-      <w:headerReference w:type="default" r:id="rId7"/>
+      <w:headerReference w:type="default" r:id="rId9"/>
       <w:pgSz w:w="11906" w:h="16838" w:code="9"/>
       <w:pgMar w:top="2268" w:right="1134" w:bottom="1418" w:left="1701" w:header="709" w:footer="709" w:gutter="0"/>
       <w:cols w:space="708"/>
@@ -865,6 +3926,591 @@
     </w:r>
   </w:p>
 </w:hdr>
+</file>
+
+<file path=word/numbering.xml><?xml version="1.0" encoding="utf-8"?>
+<w:numbering xmlns:wpc="http://schemas.microsoft.com/office/word/2010/wordprocessingCanvas" xmlns:cx="http://schemas.microsoft.com/office/drawing/2014/chartex" xmlns:cx1="http://schemas.microsoft.com/office/drawing/2015/9/8/chartex" xmlns:cx2="http://schemas.microsoft.com/office/drawing/2015/10/21/chartex" xmlns:cx3="http://schemas.microsoft.com/office/drawing/2016/5/9/chartex" xmlns:cx4="http://schemas.microsoft.com/office/drawing/2016/5/10/chartex" xmlns:cx5="http://schemas.microsoft.com/office/drawing/2016/5/11/chartex" xmlns:cx6="http://schemas.microsoft.com/office/drawing/2016/5/12/chartex" xmlns:cx7="http://schemas.microsoft.com/office/drawing/2016/5/13/chartex" xmlns:cx8="http://schemas.microsoft.com/office/drawing/2016/5/14/chartex" xmlns:mc="http://schemas.openxmlformats.org/markup-compatibility/2006" xmlns:aink="http://schemas.microsoft.com/office/drawing/2016/ink" xmlns:am3d="http://schemas.microsoft.com/office/drawing/2017/model3d" xmlns:o="urn:schemas-microsoft-com:office:office" xmlns:oel="http://schemas.microsoft.com/office/2019/extlst" xmlns:r="http://schemas.openxmlformats.org/officeDocument/2006/relationships" xmlns:m="http://schemas.openxmlformats.org/officeDocument/2006/math" xmlns:v="urn:schemas-microsoft-com:vml" xmlns:wp14="http://schemas.microsoft.com/office/word/2010/wordprocessingDrawing" xmlns:wp="http://schemas.openxmlformats.org/drawingml/2006/wordprocessingDrawing" xmlns:w10="urn:schemas-microsoft-com:office:word" xmlns:w="http://schemas.openxmlformats.org/wordprocessingml/2006/main" xmlns:w14="http://schemas.microsoft.com/office/word/2010/wordml" xmlns:w15="http://schemas.microsoft.com/office/word/2012/wordml" xmlns:w16cex="http://schemas.microsoft.com/office/word/2018/wordml/cex" xmlns:w16cid="http://schemas.microsoft.com/office/word/2016/wordml/cid" xmlns:w16="http://schemas.microsoft.com/office/word/2018/wordml" xmlns:w16du="http://schemas.microsoft.com/office/word/2023/wordml/word16du" xmlns:w16sdtdh="http://schemas.microsoft.com/office/word/2020/wordml/sdtdatahash" xmlns:w16se="http://schemas.microsoft.com/office/word/2015/wordml/symex" xmlns:wpg="http://schemas.microsoft.com/office/word/2010/wordprocessingGroup" xmlns:wpi="http://schemas.microsoft.com/office/word/2010/wordprocessingInk" xmlns:wne="http://schemas.microsoft.com/office/word/2006/wordml" xmlns:wps="http://schemas.microsoft.com/office/word/2010/wordprocessingShape" mc:Ignorable="w14 w15 w16se w16cid w16 w16cex w16sdtdh w16du wp14">
+  <w:abstractNum w:abstractNumId="0" w15:restartNumberingAfterBreak="0">
+    <w:nsid w:val="1F0656F8"/>
+    <w:multiLevelType w:val="hybridMultilevel"/>
+    <w:tmpl w:val="3D58C0EA"/>
+    <w:lvl w:ilvl="0" w:tplc="2C0A0001">
+      <w:start w:val="1"/>
+      <w:numFmt w:val="bullet"/>
+      <w:lvlText w:val=""/>
+      <w:lvlJc w:val="left"/>
+      <w:pPr>
+        <w:ind w:left="720" w:hanging="360"/>
+      </w:pPr>
+      <w:rPr>
+        <w:rFonts w:ascii="Symbol" w:hAnsi="Symbol" w:hint="default"/>
+      </w:rPr>
+    </w:lvl>
+    <w:lvl w:ilvl="1" w:tplc="2C0A0003" w:tentative="1">
+      <w:start w:val="1"/>
+      <w:numFmt w:val="bullet"/>
+      <w:lvlText w:val="o"/>
+      <w:lvlJc w:val="left"/>
+      <w:pPr>
+        <w:ind w:left="1440" w:hanging="360"/>
+      </w:pPr>
+      <w:rPr>
+        <w:rFonts w:ascii="Courier New" w:hAnsi="Courier New" w:cs="Courier New" w:hint="default"/>
+      </w:rPr>
+    </w:lvl>
+    <w:lvl w:ilvl="2" w:tplc="2C0A0005" w:tentative="1">
+      <w:start w:val="1"/>
+      <w:numFmt w:val="bullet"/>
+      <w:lvlText w:val=""/>
+      <w:lvlJc w:val="left"/>
+      <w:pPr>
+        <w:ind w:left="2160" w:hanging="360"/>
+      </w:pPr>
+      <w:rPr>
+        <w:rFonts w:ascii="Wingdings" w:hAnsi="Wingdings" w:hint="default"/>
+      </w:rPr>
+    </w:lvl>
+    <w:lvl w:ilvl="3" w:tplc="2C0A0001" w:tentative="1">
+      <w:start w:val="1"/>
+      <w:numFmt w:val="bullet"/>
+      <w:lvlText w:val=""/>
+      <w:lvlJc w:val="left"/>
+      <w:pPr>
+        <w:ind w:left="2880" w:hanging="360"/>
+      </w:pPr>
+      <w:rPr>
+        <w:rFonts w:ascii="Symbol" w:hAnsi="Symbol" w:hint="default"/>
+      </w:rPr>
+    </w:lvl>
+    <w:lvl w:ilvl="4" w:tplc="2C0A0003" w:tentative="1">
+      <w:start w:val="1"/>
+      <w:numFmt w:val="bullet"/>
+      <w:lvlText w:val="o"/>
+      <w:lvlJc w:val="left"/>
+      <w:pPr>
+        <w:ind w:left="3600" w:hanging="360"/>
+      </w:pPr>
+      <w:rPr>
+        <w:rFonts w:ascii="Courier New" w:hAnsi="Courier New" w:cs="Courier New" w:hint="default"/>
+      </w:rPr>
+    </w:lvl>
+    <w:lvl w:ilvl="5" w:tplc="2C0A0005" w:tentative="1">
+      <w:start w:val="1"/>
+      <w:numFmt w:val="bullet"/>
+      <w:lvlText w:val=""/>
+      <w:lvlJc w:val="left"/>
+      <w:pPr>
+        <w:ind w:left="4320" w:hanging="360"/>
+      </w:pPr>
+      <w:rPr>
+        <w:rFonts w:ascii="Wingdings" w:hAnsi="Wingdings" w:hint="default"/>
+      </w:rPr>
+    </w:lvl>
+    <w:lvl w:ilvl="6" w:tplc="2C0A0001" w:tentative="1">
+      <w:start w:val="1"/>
+      <w:numFmt w:val="bullet"/>
+      <w:lvlText w:val=""/>
+      <w:lvlJc w:val="left"/>
+      <w:pPr>
+        <w:ind w:left="5040" w:hanging="360"/>
+      </w:pPr>
+      <w:rPr>
+        <w:rFonts w:ascii="Symbol" w:hAnsi="Symbol" w:hint="default"/>
+      </w:rPr>
+    </w:lvl>
+    <w:lvl w:ilvl="7" w:tplc="2C0A0003" w:tentative="1">
+      <w:start w:val="1"/>
+      <w:numFmt w:val="bullet"/>
+      <w:lvlText w:val="o"/>
+      <w:lvlJc w:val="left"/>
+      <w:pPr>
+        <w:ind w:left="5760" w:hanging="360"/>
+      </w:pPr>
+      <w:rPr>
+        <w:rFonts w:ascii="Courier New" w:hAnsi="Courier New" w:cs="Courier New" w:hint="default"/>
+      </w:rPr>
+    </w:lvl>
+    <w:lvl w:ilvl="8" w:tplc="2C0A0005" w:tentative="1">
+      <w:start w:val="1"/>
+      <w:numFmt w:val="bullet"/>
+      <w:lvlText w:val=""/>
+      <w:lvlJc w:val="left"/>
+      <w:pPr>
+        <w:ind w:left="6480" w:hanging="360"/>
+      </w:pPr>
+      <w:rPr>
+        <w:rFonts w:ascii="Wingdings" w:hAnsi="Wingdings" w:hint="default"/>
+      </w:rPr>
+    </w:lvl>
+  </w:abstractNum>
+  <w:abstractNum w:abstractNumId="1" w15:restartNumberingAfterBreak="0">
+    <w:nsid w:val="31CB7D3D"/>
+    <w:multiLevelType w:val="hybridMultilevel"/>
+    <w:tmpl w:val="AC023F84"/>
+    <w:lvl w:ilvl="0" w:tplc="2C0A0001">
+      <w:start w:val="1"/>
+      <w:numFmt w:val="bullet"/>
+      <w:lvlText w:val=""/>
+      <w:lvlJc w:val="left"/>
+      <w:pPr>
+        <w:ind w:left="720" w:hanging="360"/>
+      </w:pPr>
+      <w:rPr>
+        <w:rFonts w:ascii="Symbol" w:hAnsi="Symbol" w:hint="default"/>
+      </w:rPr>
+    </w:lvl>
+    <w:lvl w:ilvl="1" w:tplc="2C0A0003" w:tentative="1">
+      <w:start w:val="1"/>
+      <w:numFmt w:val="bullet"/>
+      <w:lvlText w:val="o"/>
+      <w:lvlJc w:val="left"/>
+      <w:pPr>
+        <w:ind w:left="1440" w:hanging="360"/>
+      </w:pPr>
+      <w:rPr>
+        <w:rFonts w:ascii="Courier New" w:hAnsi="Courier New" w:cs="Courier New" w:hint="default"/>
+      </w:rPr>
+    </w:lvl>
+    <w:lvl w:ilvl="2" w:tplc="2C0A0005" w:tentative="1">
+      <w:start w:val="1"/>
+      <w:numFmt w:val="bullet"/>
+      <w:lvlText w:val=""/>
+      <w:lvlJc w:val="left"/>
+      <w:pPr>
+        <w:ind w:left="2160" w:hanging="360"/>
+      </w:pPr>
+      <w:rPr>
+        <w:rFonts w:ascii="Wingdings" w:hAnsi="Wingdings" w:hint="default"/>
+      </w:rPr>
+    </w:lvl>
+    <w:lvl w:ilvl="3" w:tplc="2C0A0001" w:tentative="1">
+      <w:start w:val="1"/>
+      <w:numFmt w:val="bullet"/>
+      <w:lvlText w:val=""/>
+      <w:lvlJc w:val="left"/>
+      <w:pPr>
+        <w:ind w:left="2880" w:hanging="360"/>
+      </w:pPr>
+      <w:rPr>
+        <w:rFonts w:ascii="Symbol" w:hAnsi="Symbol" w:hint="default"/>
+      </w:rPr>
+    </w:lvl>
+    <w:lvl w:ilvl="4" w:tplc="2C0A0003" w:tentative="1">
+      <w:start w:val="1"/>
+      <w:numFmt w:val="bullet"/>
+      <w:lvlText w:val="o"/>
+      <w:lvlJc w:val="left"/>
+      <w:pPr>
+        <w:ind w:left="3600" w:hanging="360"/>
+      </w:pPr>
+      <w:rPr>
+        <w:rFonts w:ascii="Courier New" w:hAnsi="Courier New" w:cs="Courier New" w:hint="default"/>
+      </w:rPr>
+    </w:lvl>
+    <w:lvl w:ilvl="5" w:tplc="2C0A0005" w:tentative="1">
+      <w:start w:val="1"/>
+      <w:numFmt w:val="bullet"/>
+      <w:lvlText w:val=""/>
+      <w:lvlJc w:val="left"/>
+      <w:pPr>
+        <w:ind w:left="4320" w:hanging="360"/>
+      </w:pPr>
+      <w:rPr>
+        <w:rFonts w:ascii="Wingdings" w:hAnsi="Wingdings" w:hint="default"/>
+      </w:rPr>
+    </w:lvl>
+    <w:lvl w:ilvl="6" w:tplc="2C0A0001" w:tentative="1">
+      <w:start w:val="1"/>
+      <w:numFmt w:val="bullet"/>
+      <w:lvlText w:val=""/>
+      <w:lvlJc w:val="left"/>
+      <w:pPr>
+        <w:ind w:left="5040" w:hanging="360"/>
+      </w:pPr>
+      <w:rPr>
+        <w:rFonts w:ascii="Symbol" w:hAnsi="Symbol" w:hint="default"/>
+      </w:rPr>
+    </w:lvl>
+    <w:lvl w:ilvl="7" w:tplc="2C0A0003" w:tentative="1">
+      <w:start w:val="1"/>
+      <w:numFmt w:val="bullet"/>
+      <w:lvlText w:val="o"/>
+      <w:lvlJc w:val="left"/>
+      <w:pPr>
+        <w:ind w:left="5760" w:hanging="360"/>
+      </w:pPr>
+      <w:rPr>
+        <w:rFonts w:ascii="Courier New" w:hAnsi="Courier New" w:cs="Courier New" w:hint="default"/>
+      </w:rPr>
+    </w:lvl>
+    <w:lvl w:ilvl="8" w:tplc="2C0A0005" w:tentative="1">
+      <w:start w:val="1"/>
+      <w:numFmt w:val="bullet"/>
+      <w:lvlText w:val=""/>
+      <w:lvlJc w:val="left"/>
+      <w:pPr>
+        <w:ind w:left="6480" w:hanging="360"/>
+      </w:pPr>
+      <w:rPr>
+        <w:rFonts w:ascii="Wingdings" w:hAnsi="Wingdings" w:hint="default"/>
+      </w:rPr>
+    </w:lvl>
+  </w:abstractNum>
+  <w:abstractNum w:abstractNumId="2" w15:restartNumberingAfterBreak="0">
+    <w:nsid w:val="39E1330F"/>
+    <w:multiLevelType w:val="hybridMultilevel"/>
+    <w:tmpl w:val="F5E4CADC"/>
+    <w:lvl w:ilvl="0" w:tplc="2C0A0001">
+      <w:start w:val="1"/>
+      <w:numFmt w:val="bullet"/>
+      <w:lvlText w:val=""/>
+      <w:lvlJc w:val="left"/>
+      <w:pPr>
+        <w:ind w:left="720" w:hanging="360"/>
+      </w:pPr>
+      <w:rPr>
+        <w:rFonts w:ascii="Symbol" w:hAnsi="Symbol" w:hint="default"/>
+      </w:rPr>
+    </w:lvl>
+    <w:lvl w:ilvl="1" w:tplc="2C0A0003" w:tentative="1">
+      <w:start w:val="1"/>
+      <w:numFmt w:val="bullet"/>
+      <w:lvlText w:val="o"/>
+      <w:lvlJc w:val="left"/>
+      <w:pPr>
+        <w:ind w:left="1440" w:hanging="360"/>
+      </w:pPr>
+      <w:rPr>
+        <w:rFonts w:ascii="Courier New" w:hAnsi="Courier New" w:cs="Courier New" w:hint="default"/>
+      </w:rPr>
+    </w:lvl>
+    <w:lvl w:ilvl="2" w:tplc="2C0A0005" w:tentative="1">
+      <w:start w:val="1"/>
+      <w:numFmt w:val="bullet"/>
+      <w:lvlText w:val=""/>
+      <w:lvlJc w:val="left"/>
+      <w:pPr>
+        <w:ind w:left="2160" w:hanging="360"/>
+      </w:pPr>
+      <w:rPr>
+        <w:rFonts w:ascii="Wingdings" w:hAnsi="Wingdings" w:hint="default"/>
+      </w:rPr>
+    </w:lvl>
+    <w:lvl w:ilvl="3" w:tplc="2C0A0001" w:tentative="1">
+      <w:start w:val="1"/>
+      <w:numFmt w:val="bullet"/>
+      <w:lvlText w:val=""/>
+      <w:lvlJc w:val="left"/>
+      <w:pPr>
+        <w:ind w:left="2880" w:hanging="360"/>
+      </w:pPr>
+      <w:rPr>
+        <w:rFonts w:ascii="Symbol" w:hAnsi="Symbol" w:hint="default"/>
+      </w:rPr>
+    </w:lvl>
+    <w:lvl w:ilvl="4" w:tplc="2C0A0003" w:tentative="1">
+      <w:start w:val="1"/>
+      <w:numFmt w:val="bullet"/>
+      <w:lvlText w:val="o"/>
+      <w:lvlJc w:val="left"/>
+      <w:pPr>
+        <w:ind w:left="3600" w:hanging="360"/>
+      </w:pPr>
+      <w:rPr>
+        <w:rFonts w:ascii="Courier New" w:hAnsi="Courier New" w:cs="Courier New" w:hint="default"/>
+      </w:rPr>
+    </w:lvl>
+    <w:lvl w:ilvl="5" w:tplc="2C0A0005" w:tentative="1">
+      <w:start w:val="1"/>
+      <w:numFmt w:val="bullet"/>
+      <w:lvlText w:val=""/>
+      <w:lvlJc w:val="left"/>
+      <w:pPr>
+        <w:ind w:left="4320" w:hanging="360"/>
+      </w:pPr>
+      <w:rPr>
+        <w:rFonts w:ascii="Wingdings" w:hAnsi="Wingdings" w:hint="default"/>
+      </w:rPr>
+    </w:lvl>
+    <w:lvl w:ilvl="6" w:tplc="2C0A0001" w:tentative="1">
+      <w:start w:val="1"/>
+      <w:numFmt w:val="bullet"/>
+      <w:lvlText w:val=""/>
+      <w:lvlJc w:val="left"/>
+      <w:pPr>
+        <w:ind w:left="5040" w:hanging="360"/>
+      </w:pPr>
+      <w:rPr>
+        <w:rFonts w:ascii="Symbol" w:hAnsi="Symbol" w:hint="default"/>
+      </w:rPr>
+    </w:lvl>
+    <w:lvl w:ilvl="7" w:tplc="2C0A0003" w:tentative="1">
+      <w:start w:val="1"/>
+      <w:numFmt w:val="bullet"/>
+      <w:lvlText w:val="o"/>
+      <w:lvlJc w:val="left"/>
+      <w:pPr>
+        <w:ind w:left="5760" w:hanging="360"/>
+      </w:pPr>
+      <w:rPr>
+        <w:rFonts w:ascii="Courier New" w:hAnsi="Courier New" w:cs="Courier New" w:hint="default"/>
+      </w:rPr>
+    </w:lvl>
+    <w:lvl w:ilvl="8" w:tplc="2C0A0005" w:tentative="1">
+      <w:start w:val="1"/>
+      <w:numFmt w:val="bullet"/>
+      <w:lvlText w:val=""/>
+      <w:lvlJc w:val="left"/>
+      <w:pPr>
+        <w:ind w:left="6480" w:hanging="360"/>
+      </w:pPr>
+      <w:rPr>
+        <w:rFonts w:ascii="Wingdings" w:hAnsi="Wingdings" w:hint="default"/>
+      </w:rPr>
+    </w:lvl>
+  </w:abstractNum>
+  <w:abstractNum w:abstractNumId="3" w15:restartNumberingAfterBreak="0">
+    <w:nsid w:val="4D0041AB"/>
+    <w:multiLevelType w:val="hybridMultilevel"/>
+    <w:tmpl w:val="0CF217B6"/>
+    <w:lvl w:ilvl="0" w:tplc="2C0A0001">
+      <w:start w:val="1"/>
+      <w:numFmt w:val="bullet"/>
+      <w:lvlText w:val=""/>
+      <w:lvlJc w:val="left"/>
+      <w:pPr>
+        <w:ind w:left="720" w:hanging="360"/>
+      </w:pPr>
+      <w:rPr>
+        <w:rFonts w:ascii="Symbol" w:hAnsi="Symbol" w:hint="default"/>
+      </w:rPr>
+    </w:lvl>
+    <w:lvl w:ilvl="1" w:tplc="2C0A0003" w:tentative="1">
+      <w:start w:val="1"/>
+      <w:numFmt w:val="bullet"/>
+      <w:lvlText w:val="o"/>
+      <w:lvlJc w:val="left"/>
+      <w:pPr>
+        <w:ind w:left="1440" w:hanging="360"/>
+      </w:pPr>
+      <w:rPr>
+        <w:rFonts w:ascii="Courier New" w:hAnsi="Courier New" w:cs="Courier New" w:hint="default"/>
+      </w:rPr>
+    </w:lvl>
+    <w:lvl w:ilvl="2" w:tplc="2C0A0005" w:tentative="1">
+      <w:start w:val="1"/>
+      <w:numFmt w:val="bullet"/>
+      <w:lvlText w:val=""/>
+      <w:lvlJc w:val="left"/>
+      <w:pPr>
+        <w:ind w:left="2160" w:hanging="360"/>
+      </w:pPr>
+      <w:rPr>
+        <w:rFonts w:ascii="Wingdings" w:hAnsi="Wingdings" w:hint="default"/>
+      </w:rPr>
+    </w:lvl>
+    <w:lvl w:ilvl="3" w:tplc="2C0A0001" w:tentative="1">
+      <w:start w:val="1"/>
+      <w:numFmt w:val="bullet"/>
+      <w:lvlText w:val=""/>
+      <w:lvlJc w:val="left"/>
+      <w:pPr>
+        <w:ind w:left="2880" w:hanging="360"/>
+      </w:pPr>
+      <w:rPr>
+        <w:rFonts w:ascii="Symbol" w:hAnsi="Symbol" w:hint="default"/>
+      </w:rPr>
+    </w:lvl>
+    <w:lvl w:ilvl="4" w:tplc="2C0A0003" w:tentative="1">
+      <w:start w:val="1"/>
+      <w:numFmt w:val="bullet"/>
+      <w:lvlText w:val="o"/>
+      <w:lvlJc w:val="left"/>
+      <w:pPr>
+        <w:ind w:left="3600" w:hanging="360"/>
+      </w:pPr>
+      <w:rPr>
+        <w:rFonts w:ascii="Courier New" w:hAnsi="Courier New" w:cs="Courier New" w:hint="default"/>
+      </w:rPr>
+    </w:lvl>
+    <w:lvl w:ilvl="5" w:tplc="2C0A0005" w:tentative="1">
+      <w:start w:val="1"/>
+      <w:numFmt w:val="bullet"/>
+      <w:lvlText w:val=""/>
+      <w:lvlJc w:val="left"/>
+      <w:pPr>
+        <w:ind w:left="4320" w:hanging="360"/>
+      </w:pPr>
+      <w:rPr>
+        <w:rFonts w:ascii="Wingdings" w:hAnsi="Wingdings" w:hint="default"/>
+      </w:rPr>
+    </w:lvl>
+    <w:lvl w:ilvl="6" w:tplc="2C0A0001" w:tentative="1">
+      <w:start w:val="1"/>
+      <w:numFmt w:val="bullet"/>
+      <w:lvlText w:val=""/>
+      <w:lvlJc w:val="left"/>
+      <w:pPr>
+        <w:ind w:left="5040" w:hanging="360"/>
+      </w:pPr>
+      <w:rPr>
+        <w:rFonts w:ascii="Symbol" w:hAnsi="Symbol" w:hint="default"/>
+      </w:rPr>
+    </w:lvl>
+    <w:lvl w:ilvl="7" w:tplc="2C0A0003" w:tentative="1">
+      <w:start w:val="1"/>
+      <w:numFmt w:val="bullet"/>
+      <w:lvlText w:val="o"/>
+      <w:lvlJc w:val="left"/>
+      <w:pPr>
+        <w:ind w:left="5760" w:hanging="360"/>
+      </w:pPr>
+      <w:rPr>
+        <w:rFonts w:ascii="Courier New" w:hAnsi="Courier New" w:cs="Courier New" w:hint="default"/>
+      </w:rPr>
+    </w:lvl>
+    <w:lvl w:ilvl="8" w:tplc="2C0A0005" w:tentative="1">
+      <w:start w:val="1"/>
+      <w:numFmt w:val="bullet"/>
+      <w:lvlText w:val=""/>
+      <w:lvlJc w:val="left"/>
+      <w:pPr>
+        <w:ind w:left="6480" w:hanging="360"/>
+      </w:pPr>
+      <w:rPr>
+        <w:rFonts w:ascii="Wingdings" w:hAnsi="Wingdings" w:hint="default"/>
+      </w:rPr>
+    </w:lvl>
+  </w:abstractNum>
+  <w:abstractNum w:abstractNumId="4" w15:restartNumberingAfterBreak="0">
+    <w:nsid w:val="510C09A0"/>
+    <w:multiLevelType w:val="multilevel"/>
+    <w:tmpl w:val="D732499C"/>
+    <w:lvl w:ilvl="0">
+      <w:numFmt w:val="bullet"/>
+      <w:lvlText w:val="-"/>
+      <w:lvlJc w:val="left"/>
+      <w:pPr>
+        <w:ind w:left="1077" w:hanging="360"/>
+      </w:pPr>
+      <w:rPr>
+        <w:rFonts w:ascii="Arial" w:eastAsia="Arial" w:hAnsi="Arial" w:cs="Arial"/>
+        <w:color w:val="FF0000"/>
+      </w:rPr>
+    </w:lvl>
+    <w:lvl w:ilvl="1">
+      <w:start w:val="1"/>
+      <w:numFmt w:val="bullet"/>
+      <w:lvlText w:val="o"/>
+      <w:lvlJc w:val="left"/>
+      <w:pPr>
+        <w:ind w:left="1797" w:hanging="360"/>
+      </w:pPr>
+      <w:rPr>
+        <w:rFonts w:ascii="Courier New" w:eastAsia="Courier New" w:hAnsi="Courier New" w:cs="Courier New"/>
+      </w:rPr>
+    </w:lvl>
+    <w:lvl w:ilvl="2">
+      <w:start w:val="1"/>
+      <w:numFmt w:val="bullet"/>
+      <w:lvlText w:val="▪"/>
+      <w:lvlJc w:val="left"/>
+      <w:pPr>
+        <w:ind w:left="2517" w:hanging="360"/>
+      </w:pPr>
+      <w:rPr>
+        <w:rFonts w:ascii="Noto Sans Symbols" w:eastAsia="Noto Sans Symbols" w:hAnsi="Noto Sans Symbols" w:cs="Noto Sans Symbols"/>
+      </w:rPr>
+    </w:lvl>
+    <w:lvl w:ilvl="3">
+      <w:start w:val="1"/>
+      <w:numFmt w:val="bullet"/>
+      <w:lvlText w:val="●"/>
+      <w:lvlJc w:val="left"/>
+      <w:pPr>
+        <w:ind w:left="3237" w:hanging="360"/>
+      </w:pPr>
+      <w:rPr>
+        <w:rFonts w:ascii="Noto Sans Symbols" w:eastAsia="Noto Sans Symbols" w:hAnsi="Noto Sans Symbols" w:cs="Noto Sans Symbols"/>
+      </w:rPr>
+    </w:lvl>
+    <w:lvl w:ilvl="4">
+      <w:start w:val="1"/>
+      <w:numFmt w:val="bullet"/>
+      <w:lvlText w:val="o"/>
+      <w:lvlJc w:val="left"/>
+      <w:pPr>
+        <w:ind w:left="3957" w:hanging="360"/>
+      </w:pPr>
+      <w:rPr>
+        <w:rFonts w:ascii="Courier New" w:eastAsia="Courier New" w:hAnsi="Courier New" w:cs="Courier New"/>
+      </w:rPr>
+    </w:lvl>
+    <w:lvl w:ilvl="5">
+      <w:start w:val="1"/>
+      <w:numFmt w:val="bullet"/>
+      <w:lvlText w:val="▪"/>
+      <w:lvlJc w:val="left"/>
+      <w:pPr>
+        <w:ind w:left="4677" w:hanging="360"/>
+      </w:pPr>
+      <w:rPr>
+        <w:rFonts w:ascii="Noto Sans Symbols" w:eastAsia="Noto Sans Symbols" w:hAnsi="Noto Sans Symbols" w:cs="Noto Sans Symbols"/>
+      </w:rPr>
+    </w:lvl>
+    <w:lvl w:ilvl="6">
+      <w:start w:val="1"/>
+      <w:numFmt w:val="bullet"/>
+      <w:lvlText w:val="●"/>
+      <w:lvlJc w:val="left"/>
+      <w:pPr>
+        <w:ind w:left="5397" w:hanging="360"/>
+      </w:pPr>
+      <w:rPr>
+        <w:rFonts w:ascii="Noto Sans Symbols" w:eastAsia="Noto Sans Symbols" w:hAnsi="Noto Sans Symbols" w:cs="Noto Sans Symbols"/>
+      </w:rPr>
+    </w:lvl>
+    <w:lvl w:ilvl="7">
+      <w:start w:val="1"/>
+      <w:numFmt w:val="bullet"/>
+      <w:lvlText w:val="o"/>
+      <w:lvlJc w:val="left"/>
+      <w:pPr>
+        <w:ind w:left="6117" w:hanging="360"/>
+      </w:pPr>
+      <w:rPr>
+        <w:rFonts w:ascii="Courier New" w:eastAsia="Courier New" w:hAnsi="Courier New" w:cs="Courier New"/>
+      </w:rPr>
+    </w:lvl>
+    <w:lvl w:ilvl="8">
+      <w:start w:val="1"/>
+      <w:numFmt w:val="bullet"/>
+      <w:lvlText w:val="▪"/>
+      <w:lvlJc w:val="left"/>
+      <w:pPr>
+        <w:ind w:left="6837" w:hanging="360"/>
+      </w:pPr>
+      <w:rPr>
+        <w:rFonts w:ascii="Noto Sans Symbols" w:eastAsia="Noto Sans Symbols" w:hAnsi="Noto Sans Symbols" w:cs="Noto Sans Symbols"/>
+      </w:rPr>
+    </w:lvl>
+  </w:abstractNum>
+  <w:num w:numId="1" w16cid:durableId="1328561480">
+    <w:abstractNumId w:val="2"/>
+  </w:num>
+  <w:num w:numId="2" w16cid:durableId="105347615">
+    <w:abstractNumId w:val="3"/>
+  </w:num>
+  <w:num w:numId="3" w16cid:durableId="1871450327">
+    <w:abstractNumId w:val="1"/>
+  </w:num>
+  <w:num w:numId="4" w16cid:durableId="582565998">
+    <w:abstractNumId w:val="4"/>
+  </w:num>
+  <w:num w:numId="5" w16cid:durableId="32778599">
+    <w:abstractNumId w:val="0"/>
+  </w:num>
+</w:numbering>
 </file>
 
 <file path=word/styles.xml><?xml version="1.0" encoding="utf-8"?>
@@ -1268,6 +4914,29 @@
     <w:name w:val="Normal"/>
     <w:qFormat/>
   </w:style>
+  <w:style w:type="paragraph" w:styleId="Ttulo2">
+    <w:name w:val="heading 2"/>
+    <w:basedOn w:val="Normal"/>
+    <w:link w:val="Ttulo2Car"/>
+    <w:uiPriority w:val="9"/>
+    <w:unhideWhenUsed/>
+    <w:qFormat/>
+    <w:rsid w:val="0062522F"/>
+    <w:pPr>
+      <w:widowControl w:val="0"/>
+      <w:spacing w:before="162" w:after="0" w:line="240" w:lineRule="auto"/>
+      <w:ind w:left="102"/>
+      <w:outlineLvl w:val="1"/>
+    </w:pPr>
+    <w:rPr>
+      <w:rFonts w:ascii="Calibri Light" w:eastAsia="Calibri Light" w:hAnsi="Calibri Light" w:cs="Calibri Light"/>
+      <w:kern w:val="0"/>
+      <w:sz w:val="26"/>
+      <w:szCs w:val="26"/>
+      <w:lang w:val="es-ES" w:eastAsia="es-AR"/>
+      <w14:ligatures w14:val="none"/>
+    </w:rPr>
+  </w:style>
   <w:style w:type="character" w:default="1" w:styleId="Fuentedeprrafopredeter">
     <w:name w:val="Default Paragraph Font"/>
     <w:uiPriority w:val="1"/>
@@ -1352,6 +5021,77 @@
       <w:sz w:val="22"/>
       <w:szCs w:val="22"/>
     </w:rPr>
+  </w:style>
+  <w:style w:type="character" w:customStyle="1" w:styleId="fontstyle21">
+    <w:name w:val="fontstyle21"/>
+    <w:basedOn w:val="Fuentedeprrafopredeter"/>
+    <w:rsid w:val="0062522F"/>
+    <w:rPr>
+      <w:rFonts w:ascii="Calibri-Italic" w:hAnsi="Calibri-Italic" w:hint="default"/>
+      <w:b w:val="0"/>
+      <w:bCs w:val="0"/>
+      <w:i/>
+      <w:iCs/>
+      <w:color w:val="000000"/>
+      <w:sz w:val="20"/>
+      <w:szCs w:val="20"/>
+    </w:rPr>
+  </w:style>
+  <w:style w:type="character" w:customStyle="1" w:styleId="Ttulo2Car">
+    <w:name w:val="Título 2 Car"/>
+    <w:basedOn w:val="Fuentedeprrafopredeter"/>
+    <w:link w:val="Ttulo2"/>
+    <w:uiPriority w:val="9"/>
+    <w:rsid w:val="0062522F"/>
+    <w:rPr>
+      <w:rFonts w:ascii="Calibri Light" w:eastAsia="Calibri Light" w:hAnsi="Calibri Light" w:cs="Calibri Light"/>
+      <w:kern w:val="0"/>
+      <w:sz w:val="26"/>
+      <w:szCs w:val="26"/>
+      <w:lang w:val="es-ES" w:eastAsia="es-AR"/>
+      <w14:ligatures w14:val="none"/>
+    </w:rPr>
+  </w:style>
+  <w:style w:type="character" w:customStyle="1" w:styleId="fontstyle31">
+    <w:name w:val="fontstyle31"/>
+    <w:basedOn w:val="Fuentedeprrafopredeter"/>
+    <w:rsid w:val="0062522F"/>
+    <w:rPr>
+      <w:rFonts w:ascii="Wingdings-Regular" w:hAnsi="Wingdings-Regular" w:hint="default"/>
+      <w:b w:val="0"/>
+      <w:bCs w:val="0"/>
+      <w:i w:val="0"/>
+      <w:iCs w:val="0"/>
+      <w:color w:val="000000"/>
+      <w:sz w:val="20"/>
+      <w:szCs w:val="20"/>
+    </w:rPr>
+  </w:style>
+  <w:style w:type="character" w:customStyle="1" w:styleId="fontstyle41">
+    <w:name w:val="fontstyle41"/>
+    <w:basedOn w:val="Fuentedeprrafopredeter"/>
+    <w:rsid w:val="0062522F"/>
+    <w:rPr>
+      <w:rFonts w:ascii="Calibri-BoldItalic" w:hAnsi="Calibri-BoldItalic" w:hint="default"/>
+      <w:b/>
+      <w:bCs/>
+      <w:i/>
+      <w:iCs/>
+      <w:color w:val="262626"/>
+      <w:sz w:val="20"/>
+      <w:szCs w:val="20"/>
+    </w:rPr>
+  </w:style>
+  <w:style w:type="paragraph" w:styleId="Prrafodelista">
+    <w:name w:val="List Paragraph"/>
+    <w:basedOn w:val="Normal"/>
+    <w:uiPriority w:val="34"/>
+    <w:qFormat/>
+    <w:rsid w:val="0062522F"/>
+    <w:pPr>
+      <w:ind w:left="720"/>
+      <w:contextualSpacing/>
+    </w:pPr>
   </w:style>
 </w:styles>
 </file>

</xml_diff>